<commit_message>
Wrote instructions for report generation tool
</commit_message>
<xml_diff>
--- a/ToolboxInstructions.docx
+++ b/ToolboxInstructions.docx
@@ -362,7 +362,7 @@
           <mc:Choice Requires="wpg">
             <w:drawing>
               <wp:inline distT="0" distB="6350" distL="0" distR="0" wp14:anchorId="75242AAB">
-                <wp:extent cx="3056255" cy="1632585"/>
+                <wp:extent cx="3056890" cy="1633220"/>
                 <wp:effectExtent l="0" t="0" r="0" b="6350"/>
                 <wp:docPr id="2" name="Shape1"/>
                 <a:graphic xmlns:a="http://schemas.openxmlformats.org/drawingml/2006/main">
@@ -372,9 +372,9 @@
                       <wpg:grpSpPr>
                         <a:xfrm>
                           <a:off x="0" y="0"/>
-                          <a:ext cx="3055680" cy="1631880"/>
-                          <a:chOff x="0" y="-1639080"/>
-                          <a:chExt cx="3055680" cy="1631880"/>
+                          <a:ext cx="3056400" cy="1632600"/>
+                          <a:chOff x="0" y="-1639440"/>
+                          <a:chExt cx="3056400" cy="1632600"/>
                         </a:xfrm>
                       </wpg:grpSpPr>
                       <pic:pic xmlns:pic="http://schemas.openxmlformats.org/drawingml/2006/picture">
@@ -390,7 +390,7 @@
                         <pic:spPr>
                           <a:xfrm>
                             <a:off x="0" y="0"/>
-                            <a:ext cx="3055680" cy="1631880"/>
+                            <a:ext cx="3056400" cy="1632600"/>
                           </a:xfrm>
                           <a:prstGeom prst="rect">
                             <a:avLst/>
@@ -404,8 +404,8 @@
                         <wps:cNvSpPr/>
                         <wps:spPr>
                           <a:xfrm flipH="1">
-                            <a:off x="1513800" y="1524600"/>
-                            <a:ext cx="743040" cy="720"/>
+                            <a:off x="1513800" y="1526040"/>
+                            <a:ext cx="742320" cy="720"/>
                           </a:xfrm>
                           <a:prstGeom prst="straightConnector1">
                             <a:avLst/>
@@ -440,7 +440,7 @@
           </mc:Choice>
           <mc:Fallback>
             <w:pict>
-              <v:group id="shape_0" alt="Shape1" style="position:absolute;margin-left:0pt;margin-top:-129.05pt;width:240.6pt;height:128.5pt" coordorigin="0,-2581" coordsize="4812,2570">
+              <v:group id="shape_0" alt="Shape1" style="position:absolute;margin-left:0pt;margin-top:-129.1pt;width:240.65pt;height:128.55pt" coordorigin="0,-2582" coordsize="4813,2571">
                 <v:shapetype id="_x0000_t75" coordsize="21600,21600" o:spt="75" o:preferrelative="t" path="m@4@5l@4@11@9@11@9@5xe" filled="f" stroked="f">
                   <v:stroke joinstyle="miter"/>
                   <v:formulas>
@@ -460,7 +460,7 @@
                   <v:path o:extrusionok="f" gradientshapeok="t" o:connecttype="rect"/>
                   <o:lock v:ext="edit" aspectratio="t"/>
                 </v:shapetype>
-                <v:shape id="shape_0" ID="Picture 1" stroked="f" o:allowincell="f" style="position:absolute;left:0;top:-2581;width:4811;height:2569;mso-wrap-style:none;v-text-anchor:middle;mso-position-vertical:top" type="_x0000_t75">
+                <v:shape id="shape_0" ID="Picture 1" stroked="f" o:allowincell="f" style="position:absolute;left:0;top:-2582;width:4812;height:2570;mso-wrap-style:none;v-text-anchor:middle;mso-position-vertical:top" type="_x0000_t75">
                   <v:imagedata r:id="rId4" o:detectmouseclick="t"/>
                   <v:stroke color="#3465a4" joinstyle="round" endcap="flat"/>
                   <w10:wrap type="square"/>
@@ -469,7 +469,7 @@
                   <v:stroke joinstyle="miter"/>
                   <v:path gradientshapeok="t" o:connecttype="rect" textboxrect="0,0,21600,21600"/>
                 </v:shapetype>
-                <v:shape id="shape_0" ID="Straight Arrow Connector 8" stroked="t" o:allowincell="f" style="position:absolute;left:2384;top:-180;width:1169;height:0;flip:x;mso-wrap-style:none;v-text-anchor:middle;mso-position-vertical:top" type="_x0000_t32">
+                <v:shape id="shape_0" stroked="t" o:allowincell="f" style="position:absolute;left:2384;top:-179;width:1168;height:0;flip:x;mso-wrap-style:none;v-text-anchor:middle;mso-position-vertical:top" type="_x0000_t32">
                   <v:fill o:detectmouseclick="t" on="false"/>
                   <v:stroke color="black" weight="6480" endarrow="block" endarrowwidth="medium" endarrowlength="medium" joinstyle="miter" endcap="flat"/>
                   <w10:wrap type="square"/>
@@ -1027,7 +1027,10 @@
         </w:rPr>
       </w:pPr>
       <w:r>
-        <w:rPr/>
+        <w:rPr>
+          <w:rFonts w:eastAsia="Times New Roman" w:cs="Times New Roman" w:ascii="Times New Roman" w:hAnsi="Times New Roman"/>
+          <w:color w:val="1F2328"/>
+        </w:rPr>
       </w:r>
     </w:p>
     <w:p>
@@ -1107,55 +1110,7 @@
         <w:rPr>
           <w:rFonts w:cs="Times New Roman" w:ascii="Times New Roman" w:hAnsi="Times New Roman"/>
         </w:rPr>
-        <w:t xml:space="preserve">Add the fire perimeter feature class to a map. </w:t>
-      </w:r>
-      <w:r>
-        <w:rPr>
-          <w:rFonts w:cs="Times New Roman" w:ascii="Times New Roman" w:hAnsi="Times New Roman"/>
-        </w:rPr>
-        <w:t>(NOTE</w:t>
-      </w:r>
-      <w:r>
-        <w:rPr>
-          <w:rFonts w:cs="Times New Roman" w:ascii="Times New Roman" w:hAnsi="Times New Roman"/>
-        </w:rPr>
-        <w:t>: Fire perimeter feature classes contain fire perimeters at different points in time, indicated by the various date fields in their attribute tables. It</w:t>
-      </w:r>
-      <w:r>
-        <w:rPr>
-          <w:rFonts w:cs="Times New Roman" w:ascii="Times New Roman" w:hAnsi="Times New Roman"/>
-        </w:rPr>
-        <w:t xml:space="preserve"> is recommended to s</w:t>
-      </w:r>
-      <w:r>
-        <w:rPr>
-          <w:rFonts w:cs="Times New Roman" w:ascii="Times New Roman" w:hAnsi="Times New Roman"/>
-        </w:rPr>
-        <w:t xml:space="preserve">elect one of the fire shapes </w:t>
-      </w:r>
-      <w:r>
-        <w:rPr>
-          <w:rFonts w:cs="Times New Roman" w:ascii="Times New Roman" w:hAnsi="Times New Roman"/>
-        </w:rPr>
-        <w:t xml:space="preserve">(example below) </w:t>
-      </w:r>
-      <w:r>
-        <w:rPr>
-          <w:rFonts w:cs="Times New Roman" w:ascii="Times New Roman" w:hAnsi="Times New Roman"/>
-        </w:rPr>
-        <w:t>to get percent distribution for that fire at that specific point in time. Otherwise, this tool will calculate the percent distribution for the total area of the fire at every point in time.</w:t>
-      </w:r>
-      <w:r>
-        <w:rPr>
-          <w:rFonts w:cs="Times New Roman" w:ascii="Times New Roman" w:hAnsi="Times New Roman"/>
-        </w:rPr>
-        <w:t>)</w:t>
-      </w:r>
-      <w:r>
-        <w:rPr>
-          <w:rFonts w:cs="Times New Roman" w:ascii="Times New Roman" w:hAnsi="Times New Roman"/>
-        </w:rPr>
-        <w:t xml:space="preserve"> </w:t>
+        <w:t xml:space="preserve">Add the fire perimeter feature class to a map. (NOTE: Fire perimeter feature classes contain fire perimeters at different points in time, indicated by the various date fields in their attribute tables. It is recommended to select one of the fire shapes (example below) to get percent distribution for that fire at that specific point in time. Otherwise, this tool will calculate the percent distribution for the total area of the fire at every point in time.) </w:t>
       </w:r>
     </w:p>
     <w:p>
@@ -1278,19 +1233,7 @@
         <w:rPr>
           <w:rFonts w:cs="Courier New" w:ascii="Courier New" w:hAnsi="Courier New"/>
         </w:rPr>
-        <w:t>RECOVERDataPackageTools.a</w:t>
-      </w:r>
-      <w:r>
-        <w:rPr>
-          <w:rFonts w:cs="Courier New" w:ascii="Courier New" w:hAnsi="Courier New"/>
-        </w:rPr>
-        <w:t>t</w:t>
-      </w:r>
-      <w:r>
-        <w:rPr>
-          <w:rFonts w:cs="Courier New" w:ascii="Courier New" w:hAnsi="Courier New"/>
-        </w:rPr>
-        <w:t>bx</w:t>
+        <w:t>RECOVERDataPackageTools.atbx</w:t>
       </w:r>
     </w:p>
     <w:p>
@@ -1303,7 +1246,9 @@
         </w:rPr>
       </w:pPr>
       <w:r>
-        <w:rPr/>
+        <w:rPr>
+          <w:rFonts w:cs="Times New Roman" w:ascii="Times New Roman" w:hAnsi="Times New Roman"/>
+        </w:rPr>
         <w:drawing>
           <wp:anchor behindDoc="0" distT="0" distB="0" distL="0" distR="0" simplePos="0" locked="0" layoutInCell="0" allowOverlap="1" relativeHeight="9">
             <wp:simplePos x="0" y="0"/>
@@ -1374,13 +1319,7 @@
         <w:rPr>
           <w:rFonts w:cs="Courier New" w:ascii="Courier New" w:hAnsi="Courier New"/>
         </w:rPr>
-        <w:t xml:space="preserve">Percent Distribution within Fire Perimeter </w:t>
-      </w:r>
-      <w:r>
-        <w:rPr>
-          <w:rFonts w:cs="Courier New" w:ascii="Courier New" w:hAnsi="Courier New"/>
-        </w:rPr>
-        <w:t>1.0.1</w:t>
+        <w:t>Percent Distribution within Fire Perimeter 1.0.1</w:t>
       </w:r>
       <w:r>
         <w:rPr>
@@ -1521,25 +1460,7 @@
         <w:rPr>
           <w:rFonts w:cs="Times New Roman" w:ascii="Times New Roman" w:hAnsi="Times New Roman"/>
         </w:rPr>
-        <w:t xml:space="preserve">Click </w:t>
-      </w:r>
-      <w:r>
-        <w:rPr>
-          <w:rFonts w:cs="Times New Roman" w:ascii="Times New Roman" w:hAnsi="Times New Roman"/>
-        </w:rPr>
-        <w:t>the dropdown menu</w:t>
-      </w:r>
-      <w:r>
-        <w:rPr>
-          <w:rFonts w:cs="Times New Roman" w:ascii="Times New Roman" w:hAnsi="Times New Roman"/>
-        </w:rPr>
-        <w:t xml:space="preserve"> to </w:t>
-      </w:r>
-      <w:r>
-        <w:rPr>
-          <w:rFonts w:cs="Times New Roman" w:ascii="Times New Roman" w:hAnsi="Times New Roman"/>
-        </w:rPr>
-        <w:t>select the fire’s perimeter feature layer from your map’s layers.</w:t>
+        <w:t>Click the dropdown menu to select the fire’s perimeter feature layer from your map’s layers.</w:t>
       </w:r>
     </w:p>
     <w:p>
@@ -1670,61 +1591,19 @@
         <w:rPr>
           <w:rFonts w:cs="Times New Roman" w:ascii="Times New Roman" w:hAnsi="Times New Roman"/>
         </w:rPr>
-        <w:t xml:space="preserve"> feature class is being clipped to the </w:t>
+        <w:t xml:space="preserve"> feature class is being clipped to the selection within the  </w:t>
+      </w:r>
+      <w:r>
+        <w:rPr>
+          <w:rFonts w:cs="Courier New" w:ascii="Courier New" w:hAnsi="Courier New"/>
+        </w:rPr>
+        <w:t>Fire_2023_IDPAF_002673</w:t>
       </w:r>
       <w:r>
         <w:rPr>
           <w:rFonts w:cs="Times New Roman" w:ascii="Times New Roman" w:hAnsi="Times New Roman"/>
         </w:rPr>
-        <w:t xml:space="preserve">selection within the </w:t>
-      </w:r>
-      <w:r>
-        <w:rPr>
-          <w:rFonts w:cs="Times New Roman" w:ascii="Times New Roman" w:hAnsi="Times New Roman"/>
-        </w:rPr>
-        <w:t xml:space="preserve"> </w:t>
-      </w:r>
-      <w:r>
-        <w:rPr>
-          <w:rFonts w:cs="Courier New" w:ascii="Courier New" w:hAnsi="Courier New"/>
-        </w:rPr>
-        <w:t>Fire_2023_</w:t>
-      </w:r>
-      <w:r>
-        <w:rPr>
-          <w:rFonts w:cs="Courier New" w:ascii="Courier New" w:hAnsi="Courier New"/>
-        </w:rPr>
-        <w:t>IDPAF</w:t>
-      </w:r>
-      <w:r>
-        <w:rPr>
-          <w:rFonts w:cs="Courier New" w:ascii="Courier New" w:hAnsi="Courier New"/>
-        </w:rPr>
-        <w:t>_00</w:t>
-      </w:r>
-      <w:r>
-        <w:rPr>
-          <w:rFonts w:cs="Courier New" w:ascii="Courier New" w:hAnsi="Courier New"/>
-        </w:rPr>
-        <w:t>2673</w:t>
-      </w:r>
-      <w:r>
-        <w:rPr>
-          <w:rFonts w:cs="Times New Roman" w:ascii="Times New Roman" w:hAnsi="Times New Roman"/>
-        </w:rPr>
-        <w:t xml:space="preserve"> feature </w:t>
-      </w:r>
-      <w:r>
-        <w:rPr>
-          <w:rFonts w:cs="Times New Roman" w:ascii="Times New Roman" w:hAnsi="Times New Roman"/>
-        </w:rPr>
-        <w:t>layer</w:t>
-      </w:r>
-      <w:r>
-        <w:rPr>
-          <w:rFonts w:cs="Times New Roman" w:ascii="Times New Roman" w:hAnsi="Times New Roman"/>
-        </w:rPr>
-        <w:t>.</w:t>
+        <w:t xml:space="preserve"> feature layer.</w:t>
       </w:r>
     </w:p>
     <w:p>
@@ -1912,7 +1791,10 @@
         </w:rPr>
       </w:pPr>
       <w:r>
-        <w:rPr/>
+        <w:rPr>
+          <w:rFonts w:eastAsia="Times New Roman" w:cs="Times New Roman" w:ascii="Times New Roman" w:hAnsi="Times New Roman"/>
+          <w:color w:val="1F2328"/>
+        </w:rPr>
         <w:drawing>
           <wp:anchor behindDoc="0" distT="0" distB="0" distL="0" distR="0" simplePos="0" locked="0" layoutInCell="0" allowOverlap="1" relativeHeight="8">
             <wp:simplePos x="0" y="0"/>
@@ -1971,6 +1853,157 @@
         </w:rPr>
       </w:pPr>
       <w:r>
+        <w:rPr>
+          <w:rFonts w:eastAsia="Times New Roman" w:cs="Times New Roman" w:ascii="Times New Roman" w:hAnsi="Times New Roman"/>
+          <w:color w:val="1F2328"/>
+        </w:rPr>
+      </w:r>
+    </w:p>
+    <w:p>
+      <w:pPr>
+        <w:pStyle w:val="Normal"/>
+        <w:shd w:val="clear" w:color="auto" w:fill="FFFFFF"/>
+        <w:spacing w:lineRule="auto" w:line="240" w:before="0" w:after="0"/>
+        <w:rPr>
+          <w:rFonts w:ascii="Times New Roman" w:hAnsi="Times New Roman" w:eastAsia="Times New Roman" w:cs="Times New Roman"/>
+          <w:color w:val="1F2328"/>
+        </w:rPr>
+      </w:pPr>
+      <w:r>
+        <w:rPr>
+          <w:rFonts w:eastAsia="Times New Roman" w:cs="Times New Roman" w:ascii="Times New Roman" w:hAnsi="Times New Roman"/>
+          <w:color w:val="1F2328"/>
+        </w:rPr>
+      </w:r>
+    </w:p>
+    <w:p>
+      <w:pPr>
+        <w:pStyle w:val="Normal"/>
+        <w:shd w:val="clear" w:color="auto" w:fill="FFFFFF"/>
+        <w:spacing w:lineRule="auto" w:line="240" w:before="0" w:after="0"/>
+        <w:rPr>
+          <w:rFonts w:ascii="Times New Roman" w:hAnsi="Times New Roman" w:eastAsia="Times New Roman" w:cs="Times New Roman"/>
+          <w:color w:val="1F2328"/>
+        </w:rPr>
+      </w:pPr>
+      <w:r>
+        <w:rPr>
+          <w:rFonts w:eastAsia="Times New Roman" w:cs="Times New Roman" w:ascii="Times New Roman" w:hAnsi="Times New Roman"/>
+          <w:color w:val="1F2328"/>
+        </w:rPr>
+      </w:r>
+    </w:p>
+    <w:p>
+      <w:pPr>
+        <w:pStyle w:val="Normal"/>
+        <w:shd w:val="clear" w:color="auto" w:fill="FFFFFF"/>
+        <w:spacing w:lineRule="auto" w:line="240" w:before="0" w:after="0"/>
+        <w:rPr>
+          <w:rFonts w:ascii="Times New Roman" w:hAnsi="Times New Roman" w:eastAsia="Times New Roman" w:cs="Times New Roman"/>
+          <w:color w:val="1F2328"/>
+        </w:rPr>
+      </w:pPr>
+      <w:r>
+        <w:rPr>
+          <w:rFonts w:eastAsia="Times New Roman" w:cs="Times New Roman" w:ascii="Times New Roman" w:hAnsi="Times New Roman"/>
+          <w:color w:val="1F2328"/>
+        </w:rPr>
+      </w:r>
+    </w:p>
+    <w:p>
+      <w:pPr>
+        <w:pStyle w:val="Normal"/>
+        <w:shd w:val="clear" w:color="auto" w:fill="FFFFFF"/>
+        <w:spacing w:lineRule="auto" w:line="240" w:before="0" w:after="0"/>
+        <w:rPr>
+          <w:rFonts w:ascii="Times New Roman" w:hAnsi="Times New Roman" w:eastAsia="Times New Roman" w:cs="Times New Roman"/>
+          <w:color w:val="1F2328"/>
+        </w:rPr>
+      </w:pPr>
+      <w:r>
+        <w:rPr>
+          <w:rFonts w:eastAsia="Times New Roman" w:cs="Times New Roman" w:ascii="Times New Roman" w:hAnsi="Times New Roman"/>
+          <w:color w:val="1F2328"/>
+        </w:rPr>
+        <w:t xml:space="preserve">Notice that the SMA feature class has now been clipped to the shape of the selection of the  </w:t>
+      </w:r>
+      <w:r>
+        <w:rPr>
+          <w:rFonts w:cs="Courier New" w:ascii="Courier New" w:hAnsi="Courier New"/>
+        </w:rPr>
+        <w:t>FirePerimeter_2023_NMN4S_000018</w:t>
+      </w:r>
+      <w:r>
+        <w:rPr>
+          <w:rFonts w:cs="Times New Roman" w:ascii="Times New Roman" w:hAnsi="Times New Roman"/>
+        </w:rPr>
+        <w:t xml:space="preserve"> </w:t>
+      </w:r>
+      <w:r>
+        <w:rPr>
+          <w:rFonts w:eastAsia="Times New Roman" w:cs="Times New Roman" w:ascii="Times New Roman" w:hAnsi="Times New Roman"/>
+          <w:color w:val="1F2328"/>
+        </w:rPr>
+        <w:t xml:space="preserve">feature layer and contains the new </w:t>
+      </w:r>
+      <w:r>
+        <w:rPr>
+          <w:rFonts w:eastAsia="Times New Roman" w:cs="Courier New" w:ascii="Courier New" w:hAnsi="Courier New"/>
+          <w:color w:val="1F2328"/>
+        </w:rPr>
+        <w:t>Distribution within Fire Area</w:t>
+      </w:r>
+      <w:r>
+        <w:rPr>
+          <w:rFonts w:eastAsia="Times New Roman" w:cs="Times New Roman" w:ascii="Times New Roman" w:hAnsi="Times New Roman"/>
+          <w:color w:val="1F2328"/>
+        </w:rPr>
+        <w:t xml:space="preserve"> field showing the percentage of each Surface Management Agency present within the perimeter (NOTE: you may wish to change the symbology to show the location of various land management areas).</w:t>
+      </w:r>
+    </w:p>
+    <w:p>
+      <w:pPr>
+        <w:pStyle w:val="Normal"/>
+        <w:shd w:val="clear" w:color="auto" w:fill="FFFFFF"/>
+        <w:spacing w:lineRule="auto" w:line="240" w:before="0" w:after="0"/>
+        <w:rPr>
+          <w:rFonts w:ascii="Times New Roman" w:hAnsi="Times New Roman" w:eastAsia="Times New Roman" w:cs="Times New Roman"/>
+          <w:color w:val="1F2328"/>
+        </w:rPr>
+      </w:pPr>
+      <w:r>
+        <w:rPr>
+          <w:rFonts w:eastAsia="Times New Roman" w:cs="Times New Roman" w:ascii="Times New Roman" w:hAnsi="Times New Roman"/>
+          <w:color w:val="1F2328"/>
+        </w:rPr>
+      </w:r>
+    </w:p>
+    <w:p>
+      <w:pPr>
+        <w:pStyle w:val="Normal"/>
+        <w:shd w:val="clear" w:color="auto" w:fill="FFFFFF"/>
+        <w:spacing w:lineRule="auto" w:line="240" w:before="0" w:after="0"/>
+        <w:rPr>
+          <w:rFonts w:ascii="Times New Roman" w:hAnsi="Times New Roman" w:cs="Times New Roman"/>
+        </w:rPr>
+      </w:pPr>
+      <w:r>
+        <w:rPr>
+          <w:rFonts w:cs="Times New Roman" w:ascii="Times New Roman" w:hAnsi="Times New Roman"/>
+        </w:rPr>
+        <w:t>You can use this tool to calculate other distributions within the fire perimeter as well.</w:t>
+      </w:r>
+    </w:p>
+    <w:p>
+      <w:pPr>
+        <w:pStyle w:val="Normal"/>
+        <w:shd w:val="clear" w:color="auto" w:fill="FFFFFF"/>
+        <w:spacing w:lineRule="auto" w:line="240" w:before="0" w:after="0"/>
+        <w:rPr>
+          <w:rFonts w:ascii="Times New Roman" w:hAnsi="Times New Roman" w:cs="Times New Roman"/>
+        </w:rPr>
+      </w:pPr>
+      <w:r>
         <w:rPr/>
       </w:r>
     </w:p>
@@ -1980,182 +2013,11 @@
         <w:shd w:val="clear" w:color="auto" w:fill="FFFFFF"/>
         <w:spacing w:lineRule="auto" w:line="240" w:before="0" w:after="0"/>
         <w:rPr>
-          <w:rFonts w:ascii="Times New Roman" w:hAnsi="Times New Roman" w:eastAsia="Times New Roman" w:cs="Times New Roman"/>
-          <w:color w:val="1F2328"/>
+          <w:rFonts w:ascii="Times New Roman" w:hAnsi="Times New Roman" w:cs="Times New Roman"/>
         </w:rPr>
       </w:pPr>
       <w:r>
         <w:rPr/>
-      </w:r>
-    </w:p>
-    <w:p>
-      <w:pPr>
-        <w:pStyle w:val="Normal"/>
-        <w:shd w:val="clear" w:color="auto" w:fill="FFFFFF"/>
-        <w:spacing w:lineRule="auto" w:line="240" w:before="0" w:after="0"/>
-        <w:rPr>
-          <w:rFonts w:ascii="Times New Roman" w:hAnsi="Times New Roman" w:eastAsia="Times New Roman" w:cs="Times New Roman"/>
-          <w:color w:val="1F2328"/>
-        </w:rPr>
-      </w:pPr>
-      <w:r>
-        <w:rPr/>
-      </w:r>
-    </w:p>
-    <w:p>
-      <w:pPr>
-        <w:pStyle w:val="Normal"/>
-        <w:shd w:val="clear" w:color="auto" w:fill="FFFFFF"/>
-        <w:spacing w:lineRule="auto" w:line="240" w:before="0" w:after="0"/>
-        <w:rPr>
-          <w:rFonts w:ascii="Times New Roman" w:hAnsi="Times New Roman" w:eastAsia="Times New Roman" w:cs="Times New Roman"/>
-          <w:color w:val="1F2328"/>
-        </w:rPr>
-      </w:pPr>
-      <w:r>
-        <w:rPr/>
-      </w:r>
-    </w:p>
-    <w:p>
-      <w:pPr>
-        <w:pStyle w:val="Normal"/>
-        <w:shd w:val="clear" w:color="auto" w:fill="FFFFFF"/>
-        <w:spacing w:lineRule="auto" w:line="240" w:before="0" w:after="0"/>
-        <w:rPr>
-          <w:rFonts w:ascii="Times New Roman" w:hAnsi="Times New Roman" w:eastAsia="Times New Roman" w:cs="Times New Roman"/>
-          <w:color w:val="1F2328"/>
-        </w:rPr>
-      </w:pPr>
-      <w:r>
-        <w:rPr>
-          <w:rFonts w:eastAsia="Times New Roman" w:cs="Times New Roman" w:ascii="Times New Roman" w:hAnsi="Times New Roman"/>
-          <w:color w:val="1F2328"/>
-        </w:rPr>
-        <w:t xml:space="preserve">Notice that the SMA feature class has now been clipped to the shape of the </w:t>
-      </w:r>
-      <w:r>
-        <w:rPr>
-          <w:rFonts w:eastAsia="Times New Roman" w:cs="Times New Roman" w:ascii="Times New Roman" w:hAnsi="Times New Roman"/>
-          <w:color w:val="1F2328"/>
-        </w:rPr>
-        <w:t xml:space="preserve">selection of the </w:t>
-      </w:r>
-      <w:r>
-        <w:rPr>
-          <w:rFonts w:eastAsia="Times New Roman" w:cs="Times New Roman" w:ascii="Times New Roman" w:hAnsi="Times New Roman"/>
-          <w:color w:val="1F2328"/>
-        </w:rPr>
-        <w:t xml:space="preserve"> </w:t>
-      </w:r>
-      <w:r>
-        <w:rPr>
-          <w:rFonts w:cs="Courier New" w:ascii="Courier New" w:hAnsi="Courier New"/>
-        </w:rPr>
-        <w:t>FirePerimeter_2023_NMN4S_000018</w:t>
-      </w:r>
-      <w:r>
-        <w:rPr>
-          <w:rFonts w:cs="Times New Roman" w:ascii="Times New Roman" w:hAnsi="Times New Roman"/>
-        </w:rPr>
-        <w:t xml:space="preserve"> </w:t>
-      </w:r>
-      <w:r>
-        <w:rPr>
-          <w:rFonts w:eastAsia="Times New Roman" w:cs="Times New Roman" w:ascii="Times New Roman" w:hAnsi="Times New Roman"/>
-          <w:color w:val="1F2328"/>
-        </w:rPr>
-        <w:t xml:space="preserve">feature </w:t>
-      </w:r>
-      <w:r>
-        <w:rPr>
-          <w:rFonts w:eastAsia="Times New Roman" w:cs="Times New Roman" w:ascii="Times New Roman" w:hAnsi="Times New Roman"/>
-          <w:color w:val="1F2328"/>
-        </w:rPr>
-        <w:t>layer</w:t>
-      </w:r>
-      <w:r>
-        <w:rPr>
-          <w:rFonts w:eastAsia="Times New Roman" w:cs="Times New Roman" w:ascii="Times New Roman" w:hAnsi="Times New Roman"/>
-          <w:color w:val="1F2328"/>
-        </w:rPr>
-        <w:t xml:space="preserve"> and contains the new </w:t>
-      </w:r>
-      <w:r>
-        <w:rPr>
-          <w:rFonts w:eastAsia="Times New Roman" w:cs="Courier New" w:ascii="Courier New" w:hAnsi="Courier New"/>
-          <w:color w:val="1F2328"/>
-        </w:rPr>
-        <w:t>Distribution within Fire Area</w:t>
-      </w:r>
-      <w:r>
-        <w:rPr>
-          <w:rFonts w:eastAsia="Times New Roman" w:cs="Times New Roman" w:ascii="Times New Roman" w:hAnsi="Times New Roman"/>
-          <w:color w:val="1F2328"/>
-        </w:rPr>
-        <w:t xml:space="preserve"> field showing the percentage of each Surface Management Agency present within the perimeter (NOTE: you may wish to change the symbology to show the location of various land management areas).</w:t>
-      </w:r>
-    </w:p>
-    <w:p>
-      <w:pPr>
-        <w:pStyle w:val="Normal"/>
-        <w:shd w:val="clear" w:color="auto" w:fill="FFFFFF"/>
-        <w:spacing w:lineRule="auto" w:line="240" w:before="0" w:after="0"/>
-        <w:rPr>
-          <w:rFonts w:ascii="Times New Roman" w:hAnsi="Times New Roman" w:eastAsia="Times New Roman" w:cs="Times New Roman"/>
-          <w:color w:val="1F2328"/>
-        </w:rPr>
-      </w:pPr>
-      <w:r>
-        <w:rPr>
-          <w:rFonts w:eastAsia="Times New Roman" w:cs="Times New Roman" w:ascii="Times New Roman" w:hAnsi="Times New Roman"/>
-          <w:color w:val="1F2328"/>
-        </w:rPr>
-      </w:r>
-    </w:p>
-    <w:p>
-      <w:pPr>
-        <w:pStyle w:val="Normal"/>
-        <w:shd w:val="clear" w:color="auto" w:fill="FFFFFF"/>
-        <w:spacing w:lineRule="auto" w:line="240" w:before="0" w:after="0"/>
-        <w:rPr>
-          <w:rFonts w:ascii="Times New Roman" w:hAnsi="Times New Roman" w:cs="Times New Roman"/>
-        </w:rPr>
-      </w:pPr>
-      <w:r>
-        <w:rPr>
-          <w:rFonts w:cs="Times New Roman" w:ascii="Times New Roman" w:hAnsi="Times New Roman"/>
-        </w:rPr>
-        <w:t>You can use this tool to calculate other distributions within the fire perimeter as well.</w:t>
-      </w:r>
-    </w:p>
-    <w:p>
-      <w:pPr>
-        <w:pStyle w:val="Normal"/>
-        <w:shd w:val="clear" w:color="auto" w:fill="FFFFFF"/>
-        <w:spacing w:lineRule="auto" w:line="240" w:before="0" w:after="0"/>
-        <w:rPr>
-          <w:rFonts w:ascii="Times New Roman" w:hAnsi="Times New Roman" w:cs="Times New Roman"/>
-        </w:rPr>
-      </w:pPr>
-      <w:r>
-        <w:rPr/>
-      </w:r>
-    </w:p>
-    <w:p>
-      <w:pPr>
-        <w:pStyle w:val="Normal"/>
-        <w:shd w:val="clear" w:color="auto" w:fill="FFFFFF"/>
-        <w:spacing w:lineRule="auto" w:line="240" w:before="0" w:after="0"/>
-        <w:rPr>
-          <w:rFonts w:ascii="Times New Roman" w:hAnsi="Times New Roman" w:eastAsia="Times New Roman" w:cs="Times New Roman"/>
-          <w:color w:val="1F2328"/>
-        </w:rPr>
-      </w:pPr>
-      <w:r>
-        <w:rPr/>
-      </w:r>
-      <w:r>
-        <w:br w:type="page"/>
       </w:r>
     </w:p>
     <w:p>
@@ -2208,13 +2070,7 @@
         <w:rPr>
           <w:rFonts w:ascii="Times New Roman" w:hAnsi="Times New Roman"/>
         </w:rPr>
-        <w:t xml:space="preserve">Right-click the </w:t>
-      </w:r>
-      <w:r>
-        <w:rPr>
-          <w:rFonts w:ascii="Times New Roman" w:hAnsi="Times New Roman"/>
-        </w:rPr>
-        <w:t>tool and select Properties.</w:t>
+        <w:t>Right-click the tool and select Properties.</w:t>
       </w:r>
     </w:p>
     <w:p>
@@ -2769,9 +2625,1597 @@
           <w:color w:val="1F2328"/>
         </w:rPr>
       </w:r>
-      <w:bookmarkStart w:id="0" w:name="_GoBack"/>
-      <w:bookmarkStart w:id="1" w:name="_GoBack"/>
-      <w:bookmarkEnd w:id="1"/>
+      <w:r>
+        <w:br w:type="page"/>
+      </w:r>
+    </w:p>
+    <w:p>
+      <w:pPr>
+        <w:pStyle w:val="Normal"/>
+        <w:shd w:val="clear" w:color="auto" w:fill="FFFFFF"/>
+        <w:spacing w:lineRule="auto" w:line="240" w:before="0" w:after="0"/>
+        <w:rPr>
+          <w:rFonts w:ascii="Times New Roman" w:hAnsi="Times New Roman" w:eastAsia="Times New Roman" w:cs="Times New Roman"/>
+          <w:color w:val="1F2328"/>
+          <w:sz w:val="24"/>
+        </w:rPr>
+      </w:pPr>
+      <w:r>
+        <w:rPr>
+          <w:rFonts w:eastAsia="Times New Roman" w:cs="Times New Roman" w:ascii="Times New Roman" w:hAnsi="Times New Roman"/>
+          <w:b/>
+          <w:bCs/>
+          <w:color w:val="1F2328"/>
+          <w:sz w:val="24"/>
+        </w:rPr>
+        <w:t xml:space="preserve">Using the </w:t>
+      </w:r>
+      <w:r>
+        <w:rPr>
+          <w:rFonts w:eastAsia="Times New Roman" w:cs="Times New Roman" w:ascii="Times New Roman" w:hAnsi="Times New Roman"/>
+          <w:b/>
+          <w:bCs/>
+          <w:color w:val="1F2328"/>
+          <w:kern w:val="0"/>
+          <w:sz w:val="24"/>
+          <w:szCs w:val="22"/>
+          <w:lang w:val="en-US" w:eastAsia="en-US" w:bidi="ar-SA"/>
+        </w:rPr>
+        <w:t>GENERATE FIRE REPORT</w:t>
+      </w:r>
+      <w:r>
+        <w:rPr>
+          <w:rFonts w:eastAsia="Times New Roman" w:cs="Times New Roman" w:ascii="Times New Roman" w:hAnsi="Times New Roman"/>
+          <w:b/>
+          <w:bCs/>
+          <w:color w:val="1F2328"/>
+          <w:sz w:val="24"/>
+        </w:rPr>
+        <w:t xml:space="preserve"> Tool</w:t>
+      </w:r>
+    </w:p>
+    <w:p>
+      <w:pPr>
+        <w:pStyle w:val="Normal"/>
+        <w:shd w:val="clear" w:color="auto" w:fill="FFFFFF"/>
+        <w:spacing w:lineRule="auto" w:line="240" w:before="0" w:after="0"/>
+        <w:rPr>
+          <w:rFonts w:ascii="Times New Roman" w:hAnsi="Times New Roman" w:eastAsia="Times New Roman" w:cs="Times New Roman"/>
+          <w:color w:val="1F2328"/>
+        </w:rPr>
+      </w:pPr>
+      <w:r>
+        <w:rPr>
+          <w:rFonts w:eastAsia="Times New Roman" w:cs="Times New Roman" w:ascii="Times New Roman" w:hAnsi="Times New Roman"/>
+          <w:color w:val="1F2328"/>
+        </w:rPr>
+        <w:t xml:space="preserve">Quickly gathering relevant information about the area affected by a fire is an important capability for making post-wildfire management decisions. Gathering statistics, figures, and tables on a fire area’s affected population, topography, surface management agencies, soil composition, and vegetation is a time-consuming but necessary process. The aim of the </w:t>
+      </w:r>
+      <w:r>
+        <w:rPr>
+          <w:rFonts w:eastAsia="Times New Roman" w:cs="Times New Roman" w:ascii="Times New Roman" w:hAnsi="Times New Roman"/>
+          <w:b/>
+          <w:bCs/>
+          <w:color w:val="1F2328"/>
+        </w:rPr>
+        <w:t>GENERATE FIRE REPORT</w:t>
+      </w:r>
+      <w:r>
+        <w:rPr>
+          <w:rFonts w:eastAsia="Times New Roman" w:cs="Times New Roman" w:ascii="Times New Roman" w:hAnsi="Times New Roman"/>
+          <w:b w:val="false"/>
+          <w:bCs w:val="false"/>
+          <w:color w:val="1F2328"/>
+        </w:rPr>
+        <w:t xml:space="preserve"> tool is to quickly provide this information using a single parameter, the fire folder location, specified by the user. This tool produces a HTML document which can be exported to PDF. </w:t>
+      </w:r>
+    </w:p>
+    <w:p>
+      <w:pPr>
+        <w:pStyle w:val="Normal"/>
+        <w:shd w:val="clear" w:color="auto" w:fill="FFFFFF"/>
+        <w:spacing w:lineRule="auto" w:line="240" w:before="0" w:after="0"/>
+        <w:rPr>
+          <w:rFonts w:ascii="Times New Roman" w:hAnsi="Times New Roman" w:eastAsia="Times New Roman" w:cs="Times New Roman"/>
+          <w:color w:val="1F2328"/>
+        </w:rPr>
+      </w:pPr>
+      <w:r>
+        <w:rPr>
+          <w:rFonts w:eastAsia="Times New Roman" w:cs="Times New Roman" w:ascii="Times New Roman" w:hAnsi="Times New Roman"/>
+          <w:color w:val="1F2328"/>
+        </w:rPr>
+      </w:r>
+    </w:p>
+    <w:p>
+      <w:pPr>
+        <w:pStyle w:val="Normal"/>
+        <w:shd w:val="clear" w:color="auto" w:fill="FFFFFF"/>
+        <w:spacing w:lineRule="auto" w:line="240" w:before="0" w:after="0"/>
+        <w:rPr>
+          <w:rFonts w:ascii="Times New Roman" w:hAnsi="Times New Roman" w:eastAsia="Times New Roman" w:cs="Times New Roman"/>
+          <w:color w:val="1F2328"/>
+        </w:rPr>
+      </w:pPr>
+      <w:r>
+        <w:rPr>
+          <w:rFonts w:eastAsia="Times New Roman" w:cs="Times New Roman" w:ascii="Times New Roman" w:hAnsi="Times New Roman"/>
+          <w:b w:val="false"/>
+          <w:bCs w:val="false"/>
+          <w:color w:val="1F2328"/>
+        </w:rPr>
+        <w:t>This tool uses a number of resources bundled with every RECOVER data package:</w:t>
+      </w:r>
+    </w:p>
+    <w:p>
+      <w:pPr>
+        <w:pStyle w:val="Normal"/>
+        <w:numPr>
+          <w:ilvl w:val="0"/>
+          <w:numId w:val="5"/>
+        </w:numPr>
+        <w:shd w:val="clear" w:color="auto" w:fill="FFFFFF"/>
+        <w:spacing w:lineRule="auto" w:line="240" w:before="0" w:after="0"/>
+        <w:rPr>
+          <w:rFonts w:ascii="Times New Roman" w:hAnsi="Times New Roman" w:eastAsia="Times New Roman" w:cs="Times New Roman"/>
+          <w:color w:val="1F2328"/>
+        </w:rPr>
+      </w:pPr>
+      <w:r>
+        <w:rPr>
+          <w:rFonts w:eastAsia="Times New Roman" w:cs="Courier New" w:ascii="Courier New" w:hAnsi="Courier New"/>
+          <w:color w:val="1F2328"/>
+        </w:rPr>
+        <w:t>Fire.gdb</w:t>
+      </w:r>
+      <w:r>
+        <w:rPr>
+          <w:rFonts w:eastAsia="Times New Roman" w:cs="Courier New" w:ascii="Times New Roman" w:hAnsi="Times New Roman"/>
+          <w:color w:val="1F2328"/>
+        </w:rPr>
+        <w:t>:</w:t>
+      </w:r>
+    </w:p>
+    <w:p>
+      <w:pPr>
+        <w:pStyle w:val="Normal"/>
+        <w:numPr>
+          <w:ilvl w:val="1"/>
+          <w:numId w:val="5"/>
+        </w:numPr>
+        <w:shd w:val="clear" w:color="auto" w:fill="FFFFFF"/>
+        <w:spacing w:lineRule="auto" w:line="240" w:before="0" w:after="0"/>
+        <w:rPr>
+          <w:rFonts w:ascii="Times New Roman" w:hAnsi="Times New Roman" w:eastAsia="Times New Roman" w:cs="Times New Roman"/>
+          <w:color w:val="1F2328"/>
+        </w:rPr>
+      </w:pPr>
+      <w:r>
+        <w:rPr>
+          <w:rFonts w:eastAsia="Times New Roman" w:cs="Courier New" w:ascii="Times New Roman" w:hAnsi="Times New Roman"/>
+          <w:color w:val="1F2328"/>
+        </w:rPr>
+        <w:t>Fire feature class</w:t>
+      </w:r>
+    </w:p>
+    <w:p>
+      <w:pPr>
+        <w:pStyle w:val="Normal"/>
+        <w:numPr>
+          <w:ilvl w:val="1"/>
+          <w:numId w:val="5"/>
+        </w:numPr>
+        <w:shd w:val="clear" w:color="auto" w:fill="FFFFFF"/>
+        <w:spacing w:lineRule="auto" w:line="240" w:before="0" w:after="0"/>
+        <w:rPr>
+          <w:rFonts w:ascii="Times New Roman" w:hAnsi="Times New Roman"/>
+        </w:rPr>
+      </w:pPr>
+      <w:r>
+        <w:rPr>
+          <w:rFonts w:eastAsia="Times New Roman" w:cs="Times New Roman" w:ascii="Times New Roman" w:hAnsi="Times New Roman"/>
+          <w:color w:val="1F2328"/>
+        </w:rPr>
+        <w:t>SMA (Surface Management Agency)</w:t>
+      </w:r>
+    </w:p>
+    <w:p>
+      <w:pPr>
+        <w:pStyle w:val="Normal"/>
+        <w:numPr>
+          <w:ilvl w:val="1"/>
+          <w:numId w:val="5"/>
+        </w:numPr>
+        <w:shd w:val="clear" w:color="auto" w:fill="FFFFFF"/>
+        <w:spacing w:lineRule="auto" w:line="240" w:before="0" w:after="0"/>
+        <w:rPr>
+          <w:rFonts w:ascii="Times New Roman" w:hAnsi="Times New Roman"/>
+        </w:rPr>
+      </w:pPr>
+      <w:r>
+        <w:rPr>
+          <w:rFonts w:eastAsia="Times New Roman" w:cs="Times New Roman" w:ascii="Times New Roman" w:hAnsi="Times New Roman"/>
+          <w:color w:val="1F2328"/>
+        </w:rPr>
+        <w:t>Soils_gSSURGO</w:t>
+      </w:r>
+    </w:p>
+    <w:p>
+      <w:pPr>
+        <w:pStyle w:val="Normal"/>
+        <w:numPr>
+          <w:ilvl w:val="1"/>
+          <w:numId w:val="5"/>
+        </w:numPr>
+        <w:shd w:val="clear" w:color="auto" w:fill="FFFFFF"/>
+        <w:spacing w:lineRule="auto" w:line="240" w:before="0" w:after="0"/>
+        <w:rPr>
+          <w:rFonts w:ascii="Times New Roman" w:hAnsi="Times New Roman" w:eastAsia="Times New Roman" w:cs="Times New Roman"/>
+          <w:color w:val="1F2328"/>
+          <w:kern w:val="0"/>
+          <w:sz w:val="22"/>
+          <w:szCs w:val="22"/>
+          <w:lang w:val="en-US" w:eastAsia="en-US" w:bidi="ar-SA"/>
+        </w:rPr>
+      </w:pPr>
+      <w:r>
+        <w:rPr>
+          <w:rFonts w:eastAsia="Times New Roman" w:cs="Times New Roman" w:ascii="Times New Roman" w:hAnsi="Times New Roman"/>
+          <w:color w:val="1F2328"/>
+          <w:kern w:val="0"/>
+          <w:sz w:val="22"/>
+          <w:szCs w:val="22"/>
+          <w:lang w:val="en-US" w:eastAsia="en-US" w:bidi="ar-SA"/>
+        </w:rPr>
+        <w:t>Population_CensusBlocks2020</w:t>
+      </w:r>
+    </w:p>
+    <w:p>
+      <w:pPr>
+        <w:pStyle w:val="Normal"/>
+        <w:numPr>
+          <w:ilvl w:val="0"/>
+          <w:numId w:val="5"/>
+        </w:numPr>
+        <w:shd w:val="clear" w:color="auto" w:fill="FFFFFF"/>
+        <w:spacing w:lineRule="auto" w:line="240" w:before="0" w:after="0"/>
+        <w:rPr>
+          <w:rFonts w:ascii="Times New Roman" w:hAnsi="Times New Roman"/>
+        </w:rPr>
+      </w:pPr>
+      <w:r>
+        <w:rPr>
+          <w:rFonts w:ascii="Times New Roman" w:hAnsi="Times New Roman"/>
+        </w:rPr>
+        <w:t>Topography Rasters:</w:t>
+      </w:r>
+    </w:p>
+    <w:p>
+      <w:pPr>
+        <w:pStyle w:val="Normal"/>
+        <w:numPr>
+          <w:ilvl w:val="1"/>
+          <w:numId w:val="5"/>
+        </w:numPr>
+        <w:shd w:val="clear" w:color="auto" w:fill="FFFFFF"/>
+        <w:spacing w:lineRule="auto" w:line="240" w:before="0" w:after="0"/>
+        <w:rPr>
+          <w:rFonts w:ascii="Times New Roman" w:hAnsi="Times New Roman"/>
+        </w:rPr>
+      </w:pPr>
+      <w:r>
+        <w:rPr>
+          <w:rFonts w:ascii="Times New Roman" w:hAnsi="Times New Roman"/>
+        </w:rPr>
+        <w:t>TopographyAspect_WesternUS.tif</w:t>
+      </w:r>
+    </w:p>
+    <w:p>
+      <w:pPr>
+        <w:pStyle w:val="Normal"/>
+        <w:numPr>
+          <w:ilvl w:val="1"/>
+          <w:numId w:val="5"/>
+        </w:numPr>
+        <w:shd w:val="clear" w:color="auto" w:fill="FFFFFF"/>
+        <w:spacing w:lineRule="auto" w:line="240" w:before="0" w:after="0"/>
+        <w:rPr>
+          <w:rFonts w:ascii="Times New Roman" w:hAnsi="Times New Roman"/>
+        </w:rPr>
+      </w:pPr>
+      <w:r>
+        <w:rPr>
+          <w:rFonts w:ascii="Times New Roman" w:hAnsi="Times New Roman"/>
+        </w:rPr>
+        <w:t>TopographyElevation_WesternUS_bepf.tif</w:t>
+      </w:r>
+    </w:p>
+    <w:p>
+      <w:pPr>
+        <w:pStyle w:val="Normal"/>
+        <w:numPr>
+          <w:ilvl w:val="1"/>
+          <w:numId w:val="5"/>
+        </w:numPr>
+        <w:shd w:val="clear" w:color="auto" w:fill="FFFFFF"/>
+        <w:spacing w:lineRule="auto" w:line="240" w:before="0" w:after="0"/>
+        <w:rPr>
+          <w:rFonts w:ascii="Times New Roman" w:hAnsi="Times New Roman"/>
+        </w:rPr>
+      </w:pPr>
+      <w:r>
+        <w:rPr>
+          <w:rFonts w:ascii="Times New Roman" w:hAnsi="Times New Roman"/>
+        </w:rPr>
+        <w:t>TopographySlopeDegree_WesternUS.tif</w:t>
+      </w:r>
+    </w:p>
+    <w:p>
+      <w:pPr>
+        <w:pStyle w:val="Normal"/>
+        <w:numPr>
+          <w:ilvl w:val="0"/>
+          <w:numId w:val="5"/>
+        </w:numPr>
+        <w:shd w:val="clear" w:color="auto" w:fill="FFFFFF"/>
+        <w:spacing w:lineRule="auto" w:line="240" w:before="0" w:after="0"/>
+        <w:rPr>
+          <w:rFonts w:ascii="Times New Roman" w:hAnsi="Times New Roman" w:eastAsia="Times New Roman" w:cs="Times New Roman"/>
+          <w:color w:val="1F2328"/>
+        </w:rPr>
+      </w:pPr>
+      <w:r>
+        <w:rPr>
+          <w:rFonts w:eastAsia="Times New Roman" w:cs="Times New Roman" w:ascii="Times New Roman" w:hAnsi="Times New Roman"/>
+          <w:color w:val="1F2328"/>
+        </w:rPr>
+        <w:t>Vegetation Raster:</w:t>
+      </w:r>
+    </w:p>
+    <w:p>
+      <w:pPr>
+        <w:pStyle w:val="Normal"/>
+        <w:numPr>
+          <w:ilvl w:val="1"/>
+          <w:numId w:val="5"/>
+        </w:numPr>
+        <w:shd w:val="clear" w:color="auto" w:fill="FFFFFF"/>
+        <w:spacing w:lineRule="auto" w:line="240" w:before="0" w:after="0"/>
+        <w:rPr>
+          <w:rFonts w:ascii="Times New Roman" w:hAnsi="Times New Roman" w:eastAsia="Times New Roman" w:cs="Times New Roman"/>
+          <w:color w:val="1F2328"/>
+        </w:rPr>
+      </w:pPr>
+      <w:r>
+        <w:rPr>
+          <w:rFonts w:eastAsia="Times New Roman" w:cs="Times New Roman" w:ascii="Times New Roman" w:hAnsi="Times New Roman"/>
+          <w:color w:val="1F2328"/>
+        </w:rPr>
+        <w:t>EVT.tif</w:t>
+      </w:r>
+    </w:p>
+    <w:p>
+      <w:pPr>
+        <w:pStyle w:val="Normal"/>
+        <w:numPr>
+          <w:ilvl w:val="0"/>
+          <w:numId w:val="5"/>
+        </w:numPr>
+        <w:shd w:val="clear" w:color="auto" w:fill="FFFFFF"/>
+        <w:spacing w:lineRule="auto" w:line="240" w:before="0" w:after="0"/>
+        <w:rPr>
+          <w:rFonts w:ascii="Times New Roman" w:hAnsi="Times New Roman" w:eastAsia="Times New Roman" w:cs="Times New Roman"/>
+          <w:color w:val="1F2328"/>
+        </w:rPr>
+      </w:pPr>
+      <w:r>
+        <w:rPr>
+          <w:rFonts w:eastAsia="Times New Roman" w:cs="Times New Roman" w:ascii="Times New Roman" w:hAnsi="Times New Roman"/>
+          <w:color w:val="1F2328"/>
+        </w:rPr>
+        <w:t xml:space="preserve">FireReportBoilerplate.html (Document containing the report structure, but with </w:t>
+      </w:r>
+      <w:r>
+        <w:rPr>
+          <w:rFonts w:eastAsia="Times New Roman" w:cs="Times New Roman" w:ascii="Times New Roman" w:hAnsi="Times New Roman"/>
+          <w:color w:val="1F2328"/>
+          <w:kern w:val="0"/>
+          <w:sz w:val="22"/>
+          <w:szCs w:val="22"/>
+          <w:lang w:val="en-US" w:eastAsia="en-US" w:bidi="ar-SA"/>
+        </w:rPr>
+        <w:t>placeholders for the places where figures, tables, or statistics will populate)</w:t>
+      </w:r>
+    </w:p>
+    <w:p>
+      <w:pPr>
+        <w:pStyle w:val="Normal"/>
+        <w:numPr>
+          <w:ilvl w:val="0"/>
+          <w:numId w:val="5"/>
+        </w:numPr>
+        <w:shd w:val="clear" w:color="auto" w:fill="FFFFFF"/>
+        <w:spacing w:lineRule="auto" w:line="240" w:before="0" w:after="0"/>
+        <w:rPr>
+          <w:rFonts w:ascii="Times New Roman" w:hAnsi="Times New Roman" w:eastAsia="Times New Roman" w:cs="Times New Roman"/>
+          <w:color w:val="1F2328"/>
+        </w:rPr>
+      </w:pPr>
+      <w:r>
+        <w:rPr>
+          <w:rFonts w:eastAsia="Times New Roman" w:cs="Times New Roman" w:ascii="Times New Roman" w:hAnsi="Times New Roman"/>
+          <w:color w:val="1F2328"/>
+        </w:rPr>
+        <w:t>AspectCompassRose.png (Compass rose image displaying aspect values, which is placed into the report at runtime)</w:t>
+      </w:r>
+    </w:p>
+    <w:p>
+      <w:pPr>
+        <w:pStyle w:val="Normal"/>
+        <w:shd w:val="clear" w:color="auto" w:fill="FFFFFF"/>
+        <w:spacing w:lineRule="auto" w:line="240" w:before="0" w:after="0"/>
+        <w:rPr>
+          <w:rFonts w:ascii="Times New Roman" w:hAnsi="Times New Roman" w:eastAsia="Times New Roman" w:cs="Times New Roman"/>
+          <w:color w:val="1F2328"/>
+        </w:rPr>
+      </w:pPr>
+      <w:r>
+        <w:rPr>
+          <w:rFonts w:eastAsia="Times New Roman" w:cs="Times New Roman" w:ascii="Times New Roman" w:hAnsi="Times New Roman"/>
+          <w:color w:val="1F2328"/>
+        </w:rPr>
+      </w:r>
+    </w:p>
+    <w:p>
+      <w:pPr>
+        <w:pStyle w:val="Normal"/>
+        <w:shd w:val="clear" w:color="auto" w:fill="FFFFFF"/>
+        <w:spacing w:lineRule="auto" w:line="240" w:before="0" w:after="0"/>
+        <w:rPr>
+          <w:rFonts w:ascii="Times New Roman" w:hAnsi="Times New Roman" w:eastAsia="Times New Roman" w:cs="Times New Roman"/>
+          <w:color w:val="1F2328"/>
+        </w:rPr>
+      </w:pPr>
+      <w:r>
+        <w:rPr>
+          <w:rFonts w:eastAsia="Times New Roman" w:cs="Times New Roman" w:ascii="Times New Roman" w:hAnsi="Times New Roman"/>
+          <w:color w:val="1F2328"/>
+        </w:rPr>
+        <w:t xml:space="preserve">NOTE: All of the above resources are needed with at least their original extents, attribute tables (additional, new fields are okay) to allow the </w:t>
+      </w:r>
+      <w:r>
+        <w:rPr>
+          <w:rFonts w:eastAsia="Times New Roman" w:cs="Times New Roman" w:ascii="Times New Roman" w:hAnsi="Times New Roman"/>
+          <w:b/>
+          <w:bCs/>
+          <w:color w:val="1F2328"/>
+        </w:rPr>
+        <w:t xml:space="preserve">GENERATE FIRE REPORT </w:t>
+      </w:r>
+      <w:r>
+        <w:rPr>
+          <w:rFonts w:eastAsia="Times New Roman" w:cs="Times New Roman" w:ascii="Times New Roman" w:hAnsi="Times New Roman"/>
+          <w:b w:val="false"/>
+          <w:bCs w:val="false"/>
+          <w:color w:val="1F2328"/>
+        </w:rPr>
+        <w:t xml:space="preserve">tool to run properly. </w:t>
+      </w:r>
+    </w:p>
+    <w:p>
+      <w:pPr>
+        <w:pStyle w:val="Normal"/>
+        <w:shd w:val="clear" w:color="auto" w:fill="FFFFFF"/>
+        <w:spacing w:lineRule="auto" w:line="240" w:before="0" w:after="0"/>
+        <w:rPr>
+          <w:rFonts w:ascii="Times New Roman" w:hAnsi="Times New Roman" w:eastAsia="Times New Roman" w:cs="Times New Roman"/>
+          <w:color w:val="1F2328"/>
+        </w:rPr>
+      </w:pPr>
+      <w:r>
+        <w:rPr>
+          <w:rFonts w:eastAsia="Times New Roman" w:cs="Times New Roman" w:ascii="Times New Roman" w:hAnsi="Times New Roman"/>
+          <w:color w:val="1F2328"/>
+        </w:rPr>
+      </w:r>
+    </w:p>
+    <w:p>
+      <w:pPr>
+        <w:pStyle w:val="ListParagraph"/>
+        <w:numPr>
+          <w:ilvl w:val="0"/>
+          <w:numId w:val="6"/>
+        </w:numPr>
+        <w:spacing w:lineRule="auto" w:line="240" w:before="0" w:after="0"/>
+        <w:contextualSpacing/>
+        <w:rPr/>
+      </w:pPr>
+      <w:r>
+        <w:rPr>
+          <w:rFonts w:cs="Times New Roman" w:ascii="Times New Roman" w:hAnsi="Times New Roman"/>
+        </w:rPr>
+        <w:t>Open Catalog pane.</w:t>
+      </w:r>
+    </w:p>
+    <w:p>
+      <w:pPr>
+        <w:pStyle w:val="ListParagraph"/>
+        <w:numPr>
+          <w:ilvl w:val="0"/>
+          <w:numId w:val="6"/>
+        </w:numPr>
+        <w:spacing w:lineRule="auto" w:line="240" w:before="0" w:after="0"/>
+        <w:contextualSpacing/>
+        <w:rPr/>
+      </w:pPr>
+      <w:r>
+        <w:rPr>
+          <w:rFonts w:cs="Times New Roman" w:ascii="Times New Roman" w:hAnsi="Times New Roman"/>
+        </w:rPr>
+        <w:t>Expand Toolboxes.</w:t>
+      </w:r>
+    </w:p>
+    <w:p>
+      <w:pPr>
+        <w:pStyle w:val="ListParagraph"/>
+        <w:numPr>
+          <w:ilvl w:val="0"/>
+          <w:numId w:val="6"/>
+        </w:numPr>
+        <w:shd w:val="clear" w:color="auto" w:fill="FFFFFF"/>
+        <w:spacing w:lineRule="auto" w:line="240" w:before="0" w:after="0"/>
+        <w:contextualSpacing/>
+        <w:rPr>
+          <w:rFonts w:ascii="Times New Roman" w:hAnsi="Times New Roman" w:cs="Times New Roman"/>
+        </w:rPr>
+      </w:pPr>
+      <w:r>
+        <w:rPr>
+          <w:rFonts w:eastAsia="Times New Roman" w:cs="Times New Roman" w:ascii="Times New Roman" w:hAnsi="Times New Roman"/>
+          <w:color w:val="1F2328"/>
+        </w:rPr>
+        <w:t xml:space="preserve">Expand the Toolbox titled </w:t>
+      </w:r>
+      <w:r>
+        <w:rPr>
+          <w:rFonts w:eastAsia="Times New Roman" w:cs="Courier New" w:ascii="Courier New" w:hAnsi="Courier New"/>
+          <w:color w:val="1F2328"/>
+        </w:rPr>
+        <w:t>RECOVERDataPackageTools.atbx</w:t>
+      </w:r>
+    </w:p>
+    <w:p>
+      <w:pPr>
+        <w:pStyle w:val="ListParagraph"/>
+        <w:shd w:val="clear" w:color="auto" w:fill="FFFFFF"/>
+        <w:spacing w:lineRule="auto" w:line="240" w:before="0" w:after="0"/>
+        <w:contextualSpacing/>
+        <w:rPr>
+          <w:rFonts w:ascii="Times New Roman" w:hAnsi="Times New Roman" w:cs="Times New Roman"/>
+        </w:rPr>
+      </w:pPr>
+      <w:r>
+        <w:rPr>
+          <w:rFonts w:eastAsia="Times New Roman" w:cs="Times New Roman" w:ascii="Times New Roman" w:hAnsi="Times New Roman"/>
+          <w:color w:val="1F2328"/>
+        </w:rPr>
+        <w:drawing>
+          <wp:anchor behindDoc="0" distT="0" distB="0" distL="0" distR="0" simplePos="0" locked="0" layoutInCell="0" allowOverlap="1" relativeHeight="13">
+            <wp:simplePos x="0" y="0"/>
+            <wp:positionH relativeFrom="column">
+              <wp:posOffset>1119505</wp:posOffset>
+            </wp:positionH>
+            <wp:positionV relativeFrom="paragraph">
+              <wp:posOffset>122555</wp:posOffset>
+            </wp:positionV>
+            <wp:extent cx="3705225" cy="1162050"/>
+            <wp:effectExtent l="0" t="0" r="0" b="0"/>
+            <wp:wrapSquare wrapText="largest"/>
+            <wp:docPr id="12" name="Image7" descr=""/>
+            <wp:cNvGraphicFramePr>
+              <a:graphicFrameLocks xmlns:a="http://schemas.openxmlformats.org/drawingml/2006/main" noChangeAspect="1"/>
+            </wp:cNvGraphicFramePr>
+            <a:graphic xmlns:a="http://schemas.openxmlformats.org/drawingml/2006/main">
+              <a:graphicData uri="http://schemas.openxmlformats.org/drawingml/2006/picture">
+                <pic:pic xmlns:pic="http://schemas.openxmlformats.org/drawingml/2006/picture">
+                  <pic:nvPicPr>
+                    <pic:cNvPr id="12" name="Image7" descr=""/>
+                    <pic:cNvPicPr>
+                      <a:picLocks noChangeAspect="1" noChangeArrowheads="1"/>
+                    </pic:cNvPicPr>
+                  </pic:nvPicPr>
+                  <pic:blipFill>
+                    <a:blip r:embed="rId14"/>
+                    <a:stretch>
+                      <a:fillRect/>
+                    </a:stretch>
+                  </pic:blipFill>
+                  <pic:spPr bwMode="auto">
+                    <a:xfrm>
+                      <a:off x="0" y="0"/>
+                      <a:ext cx="3705225" cy="1162050"/>
+                    </a:xfrm>
+                    <a:prstGeom prst="rect">
+                      <a:avLst/>
+                    </a:prstGeom>
+                  </pic:spPr>
+                </pic:pic>
+              </a:graphicData>
+            </a:graphic>
+          </wp:anchor>
+        </w:drawing>
+      </w:r>
+    </w:p>
+    <w:p>
+      <w:pPr>
+        <w:pStyle w:val="ListParagraph"/>
+        <w:shd w:val="clear" w:color="auto" w:fill="FFFFFF"/>
+        <w:spacing w:lineRule="auto" w:line="240" w:before="0" w:after="0"/>
+        <w:contextualSpacing/>
+        <w:rPr>
+          <w:rFonts w:ascii="Times New Roman" w:hAnsi="Times New Roman" w:cs="Times New Roman"/>
+        </w:rPr>
+      </w:pPr>
+      <w:r>
+        <w:rPr>
+          <w:rFonts w:eastAsia="Times New Roman" w:cs="Times New Roman" w:ascii="Times New Roman" w:hAnsi="Times New Roman"/>
+          <w:color w:val="1F2328"/>
+        </w:rPr>
+      </w:r>
+    </w:p>
+    <w:p>
+      <w:pPr>
+        <w:pStyle w:val="ListParagraph"/>
+        <w:shd w:val="clear" w:color="auto" w:fill="FFFFFF"/>
+        <w:spacing w:lineRule="auto" w:line="240" w:before="0" w:after="0"/>
+        <w:contextualSpacing/>
+        <w:rPr>
+          <w:rFonts w:ascii="Times New Roman" w:hAnsi="Times New Roman" w:cs="Times New Roman"/>
+        </w:rPr>
+      </w:pPr>
+      <w:r>
+        <w:rPr>
+          <w:rFonts w:eastAsia="Times New Roman" w:cs="Times New Roman" w:ascii="Times New Roman" w:hAnsi="Times New Roman"/>
+          <w:color w:val="1F2328"/>
+        </w:rPr>
+      </w:r>
+    </w:p>
+    <w:p>
+      <w:pPr>
+        <w:pStyle w:val="ListParagraph"/>
+        <w:shd w:val="clear" w:color="auto" w:fill="FFFFFF"/>
+        <w:spacing w:lineRule="auto" w:line="240" w:before="0" w:after="0"/>
+        <w:contextualSpacing/>
+        <w:rPr>
+          <w:rFonts w:ascii="Times New Roman" w:hAnsi="Times New Roman" w:cs="Times New Roman"/>
+        </w:rPr>
+      </w:pPr>
+      <w:r>
+        <w:rPr>
+          <w:rFonts w:eastAsia="Times New Roman" w:cs="Times New Roman" w:ascii="Times New Roman" w:hAnsi="Times New Roman"/>
+          <w:color w:val="1F2328"/>
+        </w:rPr>
+      </w:r>
+    </w:p>
+    <w:p>
+      <w:pPr>
+        <w:pStyle w:val="ListParagraph"/>
+        <w:shd w:val="clear" w:color="auto" w:fill="FFFFFF"/>
+        <w:spacing w:lineRule="auto" w:line="240" w:before="0" w:after="0"/>
+        <w:contextualSpacing/>
+        <w:rPr>
+          <w:rFonts w:ascii="Times New Roman" w:hAnsi="Times New Roman" w:cs="Times New Roman"/>
+        </w:rPr>
+      </w:pPr>
+      <w:r>
+        <w:rPr>
+          <w:rFonts w:eastAsia="Times New Roman" w:cs="Times New Roman" w:ascii="Times New Roman" w:hAnsi="Times New Roman"/>
+          <w:color w:val="1F2328"/>
+        </w:rPr>
+      </w:r>
+    </w:p>
+    <w:p>
+      <w:pPr>
+        <w:pStyle w:val="ListParagraph"/>
+        <w:shd w:val="clear" w:color="auto" w:fill="FFFFFF"/>
+        <w:spacing w:lineRule="auto" w:line="240" w:before="0" w:after="0"/>
+        <w:contextualSpacing/>
+        <w:rPr>
+          <w:rFonts w:ascii="Times New Roman" w:hAnsi="Times New Roman" w:cs="Times New Roman"/>
+        </w:rPr>
+      </w:pPr>
+      <w:r>
+        <w:rPr>
+          <w:rFonts w:eastAsia="Times New Roman" w:cs="Times New Roman" w:ascii="Times New Roman" w:hAnsi="Times New Roman"/>
+          <w:color w:val="1F2328"/>
+        </w:rPr>
+      </w:r>
+    </w:p>
+    <w:p>
+      <w:pPr>
+        <w:pStyle w:val="ListParagraph"/>
+        <w:shd w:val="clear" w:color="auto" w:fill="FFFFFF"/>
+        <w:spacing w:lineRule="auto" w:line="240" w:before="0" w:after="0"/>
+        <w:contextualSpacing/>
+        <w:rPr>
+          <w:rFonts w:ascii="Times New Roman" w:hAnsi="Times New Roman" w:cs="Times New Roman"/>
+        </w:rPr>
+      </w:pPr>
+      <w:r>
+        <w:rPr>
+          <w:rFonts w:eastAsia="Times New Roman" w:cs="Times New Roman" w:ascii="Times New Roman" w:hAnsi="Times New Roman"/>
+          <w:color w:val="1F2328"/>
+        </w:rPr>
+      </w:r>
+    </w:p>
+    <w:p>
+      <w:pPr>
+        <w:pStyle w:val="ListParagraph"/>
+        <w:shd w:val="clear" w:color="auto" w:fill="FFFFFF"/>
+        <w:spacing w:lineRule="auto" w:line="240" w:before="0" w:after="0"/>
+        <w:contextualSpacing/>
+        <w:rPr>
+          <w:rFonts w:ascii="Times New Roman" w:hAnsi="Times New Roman" w:cs="Times New Roman"/>
+        </w:rPr>
+      </w:pPr>
+      <w:r>
+        <w:rPr>
+          <w:rFonts w:eastAsia="Times New Roman" w:cs="Times New Roman" w:ascii="Times New Roman" w:hAnsi="Times New Roman"/>
+          <w:color w:val="1F2328"/>
+        </w:rPr>
+      </w:r>
+    </w:p>
+    <w:p>
+      <w:pPr>
+        <w:pStyle w:val="ListParagraph"/>
+        <w:shd w:val="clear" w:color="auto" w:fill="FFFFFF"/>
+        <w:spacing w:lineRule="auto" w:line="240" w:before="0" w:after="0"/>
+        <w:contextualSpacing/>
+        <w:rPr>
+          <w:rFonts w:ascii="Times New Roman" w:hAnsi="Times New Roman" w:cs="Times New Roman"/>
+        </w:rPr>
+      </w:pPr>
+      <w:r>
+        <w:rPr>
+          <w:rFonts w:eastAsia="Times New Roman" w:cs="Times New Roman" w:ascii="Times New Roman" w:hAnsi="Times New Roman"/>
+          <w:color w:val="1F2328"/>
+        </w:rPr>
+      </w:r>
+    </w:p>
+    <w:p>
+      <w:pPr>
+        <w:pStyle w:val="ListParagraph"/>
+        <w:shd w:val="clear" w:color="auto" w:fill="FFFFFF"/>
+        <w:spacing w:lineRule="auto" w:line="240" w:before="0" w:after="0"/>
+        <w:contextualSpacing/>
+        <w:rPr>
+          <w:rFonts w:ascii="Times New Roman" w:hAnsi="Times New Roman" w:cs="Times New Roman"/>
+        </w:rPr>
+      </w:pPr>
+      <w:r>
+        <w:rPr>
+          <w:rFonts w:eastAsia="Times New Roman" w:cs="Times New Roman" w:ascii="Times New Roman" w:hAnsi="Times New Roman"/>
+          <w:color w:val="1F2328"/>
+        </w:rPr>
+      </w:r>
+    </w:p>
+    <w:p>
+      <w:pPr>
+        <w:pStyle w:val="ListParagraph"/>
+        <w:numPr>
+          <w:ilvl w:val="0"/>
+          <w:numId w:val="6"/>
+        </w:numPr>
+        <w:spacing w:lineRule="auto" w:line="240" w:before="0" w:after="0"/>
+        <w:contextualSpacing/>
+        <w:rPr>
+          <w:rFonts w:ascii="Times New Roman" w:hAnsi="Times New Roman" w:cs="Times New Roman"/>
+        </w:rPr>
+      </w:pPr>
+      <w:r>
+        <w:rPr>
+          <w:rFonts w:cs="Times New Roman" w:ascii="Times New Roman" w:hAnsi="Times New Roman"/>
+        </w:rPr>
+        <w:t xml:space="preserve">Double-click the script </w:t>
+      </w:r>
+      <w:r>
+        <w:rPr>
+          <w:rFonts w:eastAsia="Calibri" w:cs="Courier New" w:ascii="Courier New" w:hAnsi="Courier New" w:eastAsiaTheme="minorHAnsi"/>
+          <w:color w:val="auto"/>
+          <w:kern w:val="0"/>
+          <w:sz w:val="22"/>
+          <w:szCs w:val="22"/>
+          <w:lang w:val="en-US" w:eastAsia="en-US" w:bidi="ar-SA"/>
+        </w:rPr>
+        <w:t>Generate Fire Report</w:t>
+      </w:r>
+      <w:r>
+        <w:rPr>
+          <w:rFonts w:cs="Times New Roman" w:ascii="Times New Roman" w:hAnsi="Times New Roman"/>
+        </w:rPr>
+        <w:t xml:space="preserve"> to open it in the Geoprocessing pane.</w:t>
+      </w:r>
+    </w:p>
+    <w:p>
+      <w:pPr>
+        <w:pStyle w:val="ListParagraph"/>
+        <w:numPr>
+          <w:ilvl w:val="0"/>
+          <w:numId w:val="6"/>
+        </w:numPr>
+        <w:spacing w:lineRule="auto" w:line="240" w:before="0" w:after="0"/>
+        <w:contextualSpacing/>
+        <w:rPr>
+          <w:rFonts w:ascii="Times New Roman" w:hAnsi="Times New Roman" w:cs="Times New Roman"/>
+        </w:rPr>
+      </w:pPr>
+      <w:r>
+        <w:rPr>
+          <w:rFonts w:cs="Times New Roman" w:ascii="Times New Roman" w:hAnsi="Times New Roman"/>
+        </w:rPr>
+        <w:t>Complete the input dialog as follows:</w:t>
+      </w:r>
+    </w:p>
+    <w:p>
+      <w:pPr>
+        <w:pStyle w:val="ListParagraph"/>
+        <w:numPr>
+          <w:ilvl w:val="1"/>
+          <w:numId w:val="6"/>
+        </w:numPr>
+        <w:spacing w:lineRule="auto" w:line="240" w:before="0" w:after="0"/>
+        <w:contextualSpacing/>
+        <w:rPr/>
+      </w:pPr>
+      <w:r>
+        <w:rPr>
+          <w:rFonts w:cs="Times New Roman" w:ascii="Times New Roman" w:hAnsi="Times New Roman"/>
+        </w:rPr>
+        <w:t xml:space="preserve">Click Browse to navigate to the </w:t>
+      </w:r>
+      <w:r>
+        <w:rPr>
+          <w:rFonts w:eastAsia="Calibri" w:cs="Times New Roman" w:ascii="Times New Roman" w:hAnsi="Times New Roman" w:eastAsiaTheme="minorHAnsi"/>
+          <w:color w:val="auto"/>
+          <w:kern w:val="0"/>
+          <w:sz w:val="22"/>
+          <w:szCs w:val="22"/>
+          <w:lang w:val="en-US" w:eastAsia="en-US" w:bidi="ar-SA"/>
+        </w:rPr>
+        <w:t>RECOVER fire data package folder</w:t>
+      </w:r>
+      <w:r>
+        <w:rPr>
+          <w:rFonts w:cs="Times New Roman" w:ascii="Times New Roman" w:hAnsi="Times New Roman"/>
+        </w:rPr>
+        <w:t>.</w:t>
+      </w:r>
+    </w:p>
+    <w:p>
+      <w:pPr>
+        <w:pStyle w:val="ListParagraph"/>
+        <w:numPr>
+          <w:ilvl w:val="1"/>
+          <w:numId w:val="6"/>
+        </w:numPr>
+        <w:spacing w:lineRule="auto" w:line="240" w:before="0" w:after="0"/>
+        <w:contextualSpacing/>
+        <w:rPr/>
+      </w:pPr>
+      <w:r>
+        <w:rPr>
+          <w:rFonts w:cs="Times New Roman" w:ascii="Times New Roman" w:hAnsi="Times New Roman"/>
+        </w:rPr>
+        <w:t xml:space="preserve">Select the </w:t>
+      </w:r>
+      <w:r>
+        <w:rPr>
+          <w:rFonts w:eastAsia="Calibri" w:cs="Times New Roman" w:ascii="Times New Roman" w:hAnsi="Times New Roman" w:eastAsiaTheme="minorHAnsi"/>
+          <w:color w:val="auto"/>
+          <w:kern w:val="0"/>
+          <w:sz w:val="22"/>
+          <w:szCs w:val="22"/>
+          <w:lang w:val="en-US" w:eastAsia="en-US" w:bidi="ar-SA"/>
+        </w:rPr>
+        <w:t>folder</w:t>
+      </w:r>
+      <w:r>
+        <w:rPr>
+          <w:rFonts w:cs="Times New Roman" w:ascii="Times New Roman" w:hAnsi="Times New Roman"/>
+        </w:rPr>
+        <w:t xml:space="preserve"> and click OK.</w:t>
+      </w:r>
+    </w:p>
+    <w:p>
+      <w:pPr>
+        <w:pStyle w:val="ListParagraph"/>
+        <w:numPr>
+          <w:ilvl w:val="1"/>
+          <w:numId w:val="6"/>
+        </w:numPr>
+        <w:shd w:val="clear" w:color="auto" w:fill="FFFFFF"/>
+        <w:spacing w:lineRule="auto" w:line="240" w:before="0" w:after="0"/>
+        <w:contextualSpacing/>
+        <w:rPr>
+          <w:rFonts w:ascii="Times New Roman" w:hAnsi="Times New Roman" w:eastAsia="Times New Roman" w:cs="Times New Roman"/>
+          <w:color w:val="1F2328"/>
+        </w:rPr>
+      </w:pPr>
+      <w:r>
+        <w:rPr>
+          <w:rFonts w:eastAsia="Times New Roman" w:cs="Times New Roman" w:ascii="Times New Roman" w:hAnsi="Times New Roman"/>
+          <w:color w:val="1F2328"/>
+        </w:rPr>
+        <w:t xml:space="preserve">The completed tool dialog will look </w:t>
+      </w:r>
+      <w:r>
+        <w:rPr>
+          <w:rFonts w:eastAsia="Times New Roman" w:cs="Times New Roman" w:ascii="Times New Roman" w:hAnsi="Times New Roman"/>
+          <w:i/>
+          <w:iCs/>
+          <w:color w:val="1F2328"/>
+        </w:rPr>
+        <w:t>similar</w:t>
+      </w:r>
+      <w:r>
+        <w:rPr>
+          <w:rFonts w:eastAsia="Times New Roman" w:cs="Times New Roman" w:ascii="Times New Roman" w:hAnsi="Times New Roman"/>
+          <w:color w:val="1F2328"/>
+        </w:rPr>
+        <w:t xml:space="preserve"> to that shown below.</w:t>
+      </w:r>
+    </w:p>
+    <w:p>
+      <w:pPr>
+        <w:pStyle w:val="ListParagraph"/>
+        <w:shd w:val="clear" w:color="auto" w:fill="FFFFFF"/>
+        <w:spacing w:lineRule="auto" w:line="240" w:before="0" w:after="0"/>
+        <w:contextualSpacing/>
+        <w:rPr>
+          <w:rFonts w:ascii="Times New Roman" w:hAnsi="Times New Roman" w:eastAsia="Times New Roman" w:cs="Times New Roman"/>
+          <w:color w:val="1F2328"/>
+        </w:rPr>
+      </w:pPr>
+      <w:r>
+        <w:rPr>
+          <w:rFonts w:eastAsia="Times New Roman" w:cs="Times New Roman" w:ascii="Times New Roman" w:hAnsi="Times New Roman"/>
+          <w:color w:val="1F2328"/>
+        </w:rPr>
+      </w:r>
+    </w:p>
+    <w:p>
+      <w:pPr>
+        <w:pStyle w:val="ListParagraph"/>
+        <w:shd w:val="clear" w:color="auto" w:fill="FFFFFF"/>
+        <w:spacing w:lineRule="auto" w:line="240" w:before="0" w:after="0"/>
+        <w:contextualSpacing/>
+        <w:rPr>
+          <w:rFonts w:ascii="Times New Roman" w:hAnsi="Times New Roman" w:eastAsia="Times New Roman" w:cs="Times New Roman"/>
+          <w:color w:val="1F2328"/>
+        </w:rPr>
+      </w:pPr>
+      <w:r>
+        <w:rPr>
+          <w:rFonts w:eastAsia="Times New Roman" w:cs="Times New Roman" w:ascii="Times New Roman" w:hAnsi="Times New Roman"/>
+          <w:color w:val="1F2328"/>
+        </w:rPr>
+      </w:r>
+    </w:p>
+    <w:p>
+      <w:pPr>
+        <w:pStyle w:val="ListParagraph"/>
+        <w:shd w:val="clear" w:color="auto" w:fill="FFFFFF"/>
+        <w:spacing w:lineRule="auto" w:line="240" w:before="0" w:after="0"/>
+        <w:contextualSpacing/>
+        <w:rPr>
+          <w:rFonts w:ascii="Times New Roman" w:hAnsi="Times New Roman" w:eastAsia="Times New Roman" w:cs="Times New Roman"/>
+          <w:color w:val="1F2328"/>
+        </w:rPr>
+      </w:pPr>
+      <w:r>
+        <w:rPr>
+          <w:rFonts w:eastAsia="Times New Roman" w:cs="Times New Roman" w:ascii="Times New Roman" w:hAnsi="Times New Roman"/>
+          <w:color w:val="1F2328"/>
+        </w:rPr>
+      </w:r>
+    </w:p>
+    <w:p>
+      <w:pPr>
+        <w:pStyle w:val="ListParagraph"/>
+        <w:shd w:val="clear" w:color="auto" w:fill="FFFFFF"/>
+        <w:spacing w:lineRule="auto" w:line="240" w:before="0" w:after="0"/>
+        <w:contextualSpacing/>
+        <w:rPr>
+          <w:rFonts w:ascii="Times New Roman" w:hAnsi="Times New Roman" w:eastAsia="Times New Roman" w:cs="Times New Roman"/>
+          <w:color w:val="1F2328"/>
+        </w:rPr>
+      </w:pPr>
+      <w:r>
+        <w:rPr>
+          <w:rFonts w:eastAsia="Times New Roman" w:cs="Times New Roman" w:ascii="Times New Roman" w:hAnsi="Times New Roman"/>
+          <w:color w:val="1F2328"/>
+        </w:rPr>
+      </w:r>
+    </w:p>
+    <w:p>
+      <w:pPr>
+        <w:pStyle w:val="ListParagraph"/>
+        <w:shd w:val="clear" w:color="auto" w:fill="FFFFFF"/>
+        <w:spacing w:lineRule="auto" w:line="240" w:before="0" w:after="0"/>
+        <w:ind w:hanging="0"/>
+        <w:contextualSpacing/>
+        <w:rPr>
+          <w:rFonts w:ascii="Times New Roman" w:hAnsi="Times New Roman" w:eastAsia="Times New Roman" w:cs="Times New Roman"/>
+          <w:color w:val="1F2328"/>
+        </w:rPr>
+      </w:pPr>
+      <w:r>
+        <w:rPr>
+          <w:rFonts w:eastAsia="Times New Roman" w:cs="Times New Roman" w:ascii="Times New Roman" w:hAnsi="Times New Roman"/>
+          <w:color w:val="1F2328"/>
+        </w:rPr>
+        <w:drawing>
+          <wp:anchor behindDoc="0" distT="0" distB="0" distL="0" distR="0" simplePos="0" locked="0" layoutInCell="0" allowOverlap="1" relativeHeight="14">
+            <wp:simplePos x="0" y="0"/>
+            <wp:positionH relativeFrom="column">
+              <wp:align>center</wp:align>
+            </wp:positionH>
+            <wp:positionV relativeFrom="paragraph">
+              <wp:posOffset>635</wp:posOffset>
+            </wp:positionV>
+            <wp:extent cx="5201285" cy="1409700"/>
+            <wp:effectExtent l="0" t="0" r="0" b="0"/>
+            <wp:wrapSquare wrapText="largest"/>
+            <wp:docPr id="13" name="Image8" descr=""/>
+            <wp:cNvGraphicFramePr>
+              <a:graphicFrameLocks xmlns:a="http://schemas.openxmlformats.org/drawingml/2006/main" noChangeAspect="1"/>
+            </wp:cNvGraphicFramePr>
+            <a:graphic xmlns:a="http://schemas.openxmlformats.org/drawingml/2006/main">
+              <a:graphicData uri="http://schemas.openxmlformats.org/drawingml/2006/picture">
+                <pic:pic xmlns:pic="http://schemas.openxmlformats.org/drawingml/2006/picture">
+                  <pic:nvPicPr>
+                    <pic:cNvPr id="13" name="Image8" descr=""/>
+                    <pic:cNvPicPr>
+                      <a:picLocks noChangeAspect="1" noChangeArrowheads="1"/>
+                    </pic:cNvPicPr>
+                  </pic:nvPicPr>
+                  <pic:blipFill>
+                    <a:blip r:embed="rId15"/>
+                    <a:stretch>
+                      <a:fillRect/>
+                    </a:stretch>
+                  </pic:blipFill>
+                  <pic:spPr bwMode="auto">
+                    <a:xfrm>
+                      <a:off x="0" y="0"/>
+                      <a:ext cx="5201285" cy="1409700"/>
+                    </a:xfrm>
+                    <a:prstGeom prst="rect">
+                      <a:avLst/>
+                    </a:prstGeom>
+                  </pic:spPr>
+                </pic:pic>
+              </a:graphicData>
+            </a:graphic>
+          </wp:anchor>
+        </w:drawing>
+      </w:r>
+    </w:p>
+    <w:p>
+      <w:pPr>
+        <w:pStyle w:val="ListParagraph"/>
+        <w:shd w:val="clear" w:color="auto" w:fill="FFFFFF"/>
+        <w:spacing w:lineRule="auto" w:line="240" w:before="0" w:after="0"/>
+        <w:contextualSpacing/>
+        <w:rPr>
+          <w:rFonts w:ascii="Times New Roman" w:hAnsi="Times New Roman" w:eastAsia="Times New Roman" w:cs="Times New Roman"/>
+          <w:color w:val="1F2328"/>
+        </w:rPr>
+      </w:pPr>
+      <w:r>
+        <w:rPr>
+          <w:rFonts w:eastAsia="Times New Roman" w:cs="Times New Roman" w:ascii="Times New Roman" w:hAnsi="Times New Roman"/>
+          <w:color w:val="1F2328"/>
+        </w:rPr>
+      </w:r>
+    </w:p>
+    <w:p>
+      <w:pPr>
+        <w:pStyle w:val="Normal"/>
+        <w:numPr>
+          <w:ilvl w:val="0"/>
+          <w:numId w:val="6"/>
+        </w:numPr>
+        <w:shd w:val="clear" w:color="auto" w:fill="FFFFFF"/>
+        <w:spacing w:lineRule="auto" w:line="240" w:before="0" w:after="0"/>
+        <w:rPr>
+          <w:rFonts w:ascii="Times New Roman" w:hAnsi="Times New Roman" w:eastAsia="Times New Roman" w:cs="Times New Roman"/>
+          <w:color w:val="1F2328"/>
+          <w:kern w:val="0"/>
+          <w:sz w:val="22"/>
+          <w:szCs w:val="22"/>
+          <w:lang w:val="en-US" w:eastAsia="en-US" w:bidi="ar-SA"/>
+        </w:rPr>
+      </w:pPr>
+      <w:r>
+        <w:rPr>
+          <w:rFonts w:eastAsia="Times New Roman" w:cs="Times New Roman" w:ascii="Times New Roman" w:hAnsi="Times New Roman"/>
+          <w:color w:val="1F2328"/>
+          <w:kern w:val="0"/>
+          <w:sz w:val="22"/>
+          <w:szCs w:val="22"/>
+          <w:lang w:val="en-US" w:eastAsia="en-US" w:bidi="ar-SA"/>
+        </w:rPr>
+        <w:t>Click the Run button located in the bottom right corner of the Geoprocessing pane.</w:t>
+      </w:r>
+    </w:p>
+    <w:p>
+      <w:pPr>
+        <w:pStyle w:val="Normal"/>
+        <w:shd w:val="clear" w:color="auto" w:fill="FFFFFF"/>
+        <w:spacing w:lineRule="auto" w:line="240" w:before="0" w:after="0"/>
+        <w:rPr>
+          <w:rFonts w:ascii="Times New Roman" w:hAnsi="Times New Roman" w:eastAsia="Times New Roman" w:cs="Times New Roman"/>
+          <w:color w:val="1F2328"/>
+        </w:rPr>
+      </w:pPr>
+      <w:r>
+        <w:rPr>
+          <w:rFonts w:eastAsia="Times New Roman" w:cs="Times New Roman" w:ascii="Times New Roman" w:hAnsi="Times New Roman"/>
+          <w:color w:val="1F2328"/>
+        </w:rPr>
+      </w:r>
+    </w:p>
+    <w:p>
+      <w:pPr>
+        <w:pStyle w:val="Normal"/>
+        <w:shd w:val="clear" w:color="auto" w:fill="FFFFFF"/>
+        <w:spacing w:lineRule="auto" w:line="240" w:before="0" w:after="0"/>
+        <w:rPr>
+          <w:rFonts w:ascii="Times New Roman" w:hAnsi="Times New Roman" w:eastAsia="Times New Roman" w:cs="Times New Roman"/>
+          <w:color w:val="1F2328"/>
+        </w:rPr>
+      </w:pPr>
+      <w:r>
+        <w:rPr>
+          <w:rFonts w:eastAsia="Times New Roman" w:cs="Times New Roman" w:ascii="Times New Roman" w:hAnsi="Times New Roman"/>
+          <w:color w:val="1F2328"/>
+        </w:rPr>
+        <w:t xml:space="preserve">In a short while, a fire report HTML document will be written to the fire data package folder (highlighted in yellow). There will be some additional PNGs created for the Pie Chart figures, which are inserted into the report (highlighted in blue). </w:t>
+      </w:r>
+    </w:p>
+    <w:p>
+      <w:pPr>
+        <w:pStyle w:val="Normal"/>
+        <w:shd w:val="clear" w:color="auto" w:fill="FFFFFF"/>
+        <w:spacing w:lineRule="auto" w:line="240" w:before="0" w:after="0"/>
+        <w:rPr>
+          <w:rFonts w:ascii="Times New Roman" w:hAnsi="Times New Roman" w:eastAsia="Times New Roman" w:cs="Times New Roman"/>
+          <w:color w:val="1F2328"/>
+        </w:rPr>
+      </w:pPr>
+      <w:r>
+        <w:rPr>
+          <w:rFonts w:eastAsia="Times New Roman" w:cs="Times New Roman" w:ascii="Times New Roman" w:hAnsi="Times New Roman"/>
+          <w:color w:val="1F2328"/>
+        </w:rPr>
+        <w:drawing>
+          <wp:anchor behindDoc="0" distT="0" distB="0" distL="0" distR="0" simplePos="0" locked="0" layoutInCell="0" allowOverlap="1" relativeHeight="15">
+            <wp:simplePos x="0" y="0"/>
+            <wp:positionH relativeFrom="column">
+              <wp:align>center</wp:align>
+            </wp:positionH>
+            <wp:positionV relativeFrom="paragraph">
+              <wp:posOffset>635</wp:posOffset>
+            </wp:positionV>
+            <wp:extent cx="4500245" cy="2874010"/>
+            <wp:effectExtent l="0" t="0" r="0" b="0"/>
+            <wp:wrapSquare wrapText="largest"/>
+            <wp:docPr id="14" name="Image9" descr=""/>
+            <wp:cNvGraphicFramePr>
+              <a:graphicFrameLocks xmlns:a="http://schemas.openxmlformats.org/drawingml/2006/main" noChangeAspect="1"/>
+            </wp:cNvGraphicFramePr>
+            <a:graphic xmlns:a="http://schemas.openxmlformats.org/drawingml/2006/main">
+              <a:graphicData uri="http://schemas.openxmlformats.org/drawingml/2006/picture">
+                <pic:pic xmlns:pic="http://schemas.openxmlformats.org/drawingml/2006/picture">
+                  <pic:nvPicPr>
+                    <pic:cNvPr id="14" name="Image9" descr=""/>
+                    <pic:cNvPicPr>
+                      <a:picLocks noChangeAspect="1" noChangeArrowheads="1"/>
+                    </pic:cNvPicPr>
+                  </pic:nvPicPr>
+                  <pic:blipFill>
+                    <a:blip r:embed="rId16"/>
+                    <a:stretch>
+                      <a:fillRect/>
+                    </a:stretch>
+                  </pic:blipFill>
+                  <pic:spPr bwMode="auto">
+                    <a:xfrm>
+                      <a:off x="0" y="0"/>
+                      <a:ext cx="4500245" cy="2874010"/>
+                    </a:xfrm>
+                    <a:prstGeom prst="rect">
+                      <a:avLst/>
+                    </a:prstGeom>
+                  </pic:spPr>
+                </pic:pic>
+              </a:graphicData>
+            </a:graphic>
+          </wp:anchor>
+        </w:drawing>
+      </w:r>
+    </w:p>
+    <w:p>
+      <w:pPr>
+        <w:pStyle w:val="Normal"/>
+        <w:shd w:val="clear" w:color="auto" w:fill="FFFFFF"/>
+        <w:spacing w:lineRule="auto" w:line="240" w:before="0" w:after="0"/>
+        <w:rPr>
+          <w:rFonts w:ascii="Times New Roman" w:hAnsi="Times New Roman" w:eastAsia="Times New Roman" w:cs="Times New Roman"/>
+          <w:color w:val="1F2328"/>
+        </w:rPr>
+      </w:pPr>
+      <w:r>
+        <w:rPr>
+          <w:rFonts w:eastAsia="Times New Roman" w:cs="Times New Roman" w:ascii="Times New Roman" w:hAnsi="Times New Roman"/>
+          <w:color w:val="1F2328"/>
+        </w:rPr>
+      </w:r>
+    </w:p>
+    <w:p>
+      <w:pPr>
+        <w:pStyle w:val="Normal"/>
+        <w:shd w:val="clear" w:color="auto" w:fill="FFFFFF"/>
+        <w:spacing w:lineRule="auto" w:line="240" w:before="0" w:after="0"/>
+        <w:rPr>
+          <w:rFonts w:ascii="Times New Roman" w:hAnsi="Times New Roman" w:eastAsia="Times New Roman" w:cs="Times New Roman"/>
+          <w:color w:val="1F2328"/>
+        </w:rPr>
+      </w:pPr>
+      <w:r>
+        <w:rPr>
+          <w:rFonts w:eastAsia="Times New Roman" w:cs="Times New Roman" w:ascii="Times New Roman" w:hAnsi="Times New Roman"/>
+          <w:color w:val="1F2328"/>
+        </w:rPr>
+      </w:r>
+    </w:p>
+    <w:p>
+      <w:pPr>
+        <w:pStyle w:val="Normal"/>
+        <w:shd w:val="clear" w:color="auto" w:fill="FFFFFF"/>
+        <w:spacing w:lineRule="auto" w:line="240" w:before="0" w:after="0"/>
+        <w:rPr>
+          <w:rFonts w:ascii="Times New Roman" w:hAnsi="Times New Roman" w:eastAsia="Times New Roman" w:cs="Times New Roman"/>
+          <w:color w:val="1F2328"/>
+        </w:rPr>
+      </w:pPr>
+      <w:r>
+        <w:rPr>
+          <w:rFonts w:eastAsia="Times New Roman" w:cs="Times New Roman" w:ascii="Times New Roman" w:hAnsi="Times New Roman"/>
+          <w:color w:val="1F2328"/>
+        </w:rPr>
+      </w:r>
+    </w:p>
+    <w:p>
+      <w:pPr>
+        <w:pStyle w:val="Normal"/>
+        <w:shd w:val="clear" w:color="auto" w:fill="FFFFFF"/>
+        <w:spacing w:lineRule="auto" w:line="240" w:before="0" w:after="0"/>
+        <w:rPr>
+          <w:rFonts w:ascii="Times New Roman" w:hAnsi="Times New Roman" w:eastAsia="Times New Roman" w:cs="Times New Roman"/>
+          <w:color w:val="1F2328"/>
+        </w:rPr>
+      </w:pPr>
+      <w:r>
+        <w:rPr>
+          <w:rFonts w:eastAsia="Times New Roman" w:cs="Times New Roman" w:ascii="Times New Roman" w:hAnsi="Times New Roman"/>
+          <w:color w:val="1F2328"/>
+        </w:rPr>
+      </w:r>
+    </w:p>
+    <w:p>
+      <w:pPr>
+        <w:pStyle w:val="Normal"/>
+        <w:shd w:val="clear" w:color="auto" w:fill="FFFFFF"/>
+        <w:spacing w:lineRule="auto" w:line="240" w:before="0" w:after="0"/>
+        <w:rPr>
+          <w:rFonts w:ascii="Times New Roman" w:hAnsi="Times New Roman" w:eastAsia="Times New Roman" w:cs="Times New Roman"/>
+          <w:color w:val="1F2328"/>
+        </w:rPr>
+      </w:pPr>
+      <w:r>
+        <w:rPr>
+          <w:rFonts w:eastAsia="Times New Roman" w:cs="Times New Roman" w:ascii="Times New Roman" w:hAnsi="Times New Roman"/>
+          <w:color w:val="1F2328"/>
+        </w:rPr>
+      </w:r>
+    </w:p>
+    <w:p>
+      <w:pPr>
+        <w:pStyle w:val="Normal"/>
+        <w:shd w:val="clear" w:color="auto" w:fill="FFFFFF"/>
+        <w:spacing w:lineRule="auto" w:line="240" w:before="0" w:after="0"/>
+        <w:rPr>
+          <w:rFonts w:ascii="Times New Roman" w:hAnsi="Times New Roman" w:eastAsia="Times New Roman" w:cs="Times New Roman"/>
+          <w:color w:val="1F2328"/>
+        </w:rPr>
+      </w:pPr>
+      <w:r>
+        <w:rPr>
+          <w:rFonts w:eastAsia="Times New Roman" w:cs="Times New Roman" w:ascii="Times New Roman" w:hAnsi="Times New Roman"/>
+          <w:color w:val="1F2328"/>
+        </w:rPr>
+      </w:r>
+    </w:p>
+    <w:p>
+      <w:pPr>
+        <w:pStyle w:val="Normal"/>
+        <w:shd w:val="clear" w:color="auto" w:fill="FFFFFF"/>
+        <w:spacing w:lineRule="auto" w:line="240" w:before="0" w:after="0"/>
+        <w:rPr>
+          <w:rFonts w:ascii="Times New Roman" w:hAnsi="Times New Roman" w:eastAsia="Times New Roman" w:cs="Times New Roman"/>
+          <w:color w:val="1F2328"/>
+        </w:rPr>
+      </w:pPr>
+      <w:r>
+        <w:rPr>
+          <w:rFonts w:eastAsia="Times New Roman" w:cs="Times New Roman" w:ascii="Times New Roman" w:hAnsi="Times New Roman"/>
+          <w:color w:val="1F2328"/>
+        </w:rPr>
+      </w:r>
+    </w:p>
+    <w:p>
+      <w:pPr>
+        <w:pStyle w:val="Normal"/>
+        <w:shd w:val="clear" w:color="auto" w:fill="FFFFFF"/>
+        <w:spacing w:lineRule="auto" w:line="240" w:before="0" w:after="0"/>
+        <w:rPr>
+          <w:rFonts w:ascii="Times New Roman" w:hAnsi="Times New Roman" w:eastAsia="Times New Roman" w:cs="Times New Roman"/>
+          <w:color w:val="1F2328"/>
+        </w:rPr>
+      </w:pPr>
+      <w:r>
+        <w:rPr/>
+      </w:r>
+    </w:p>
+    <w:p>
+      <w:pPr>
+        <w:pStyle w:val="Normal"/>
+        <w:shd w:val="clear" w:color="auto" w:fill="FFFFFF"/>
+        <w:spacing w:lineRule="auto" w:line="240" w:before="0" w:after="0"/>
+        <w:rPr>
+          <w:rFonts w:ascii="Times New Roman" w:hAnsi="Times New Roman" w:eastAsia="Times New Roman" w:cs="Times New Roman"/>
+          <w:color w:val="1F2328"/>
+        </w:rPr>
+      </w:pPr>
+      <w:r>
+        <w:rPr/>
+      </w:r>
+    </w:p>
+    <w:p>
+      <w:pPr>
+        <w:pStyle w:val="Normal"/>
+        <w:shd w:val="clear" w:color="auto" w:fill="FFFFFF"/>
+        <w:spacing w:lineRule="auto" w:line="240" w:before="0" w:after="0"/>
+        <w:rPr>
+          <w:rFonts w:ascii="Times New Roman" w:hAnsi="Times New Roman" w:eastAsia="Times New Roman" w:cs="Times New Roman"/>
+          <w:color w:val="1F2328"/>
+        </w:rPr>
+      </w:pPr>
+      <w:r>
+        <w:rPr/>
+      </w:r>
+    </w:p>
+    <w:p>
+      <w:pPr>
+        <w:pStyle w:val="Normal"/>
+        <w:shd w:val="clear" w:color="auto" w:fill="FFFFFF"/>
+        <w:spacing w:lineRule="auto" w:line="240" w:before="0" w:after="0"/>
+        <w:rPr>
+          <w:rFonts w:ascii="Times New Roman" w:hAnsi="Times New Roman" w:eastAsia="Times New Roman" w:cs="Times New Roman"/>
+          <w:color w:val="1F2328"/>
+        </w:rPr>
+      </w:pPr>
+      <w:r>
+        <w:rPr/>
+      </w:r>
+    </w:p>
+    <w:p>
+      <w:pPr>
+        <w:pStyle w:val="Normal"/>
+        <w:shd w:val="clear" w:color="auto" w:fill="FFFFFF"/>
+        <w:spacing w:lineRule="auto" w:line="240" w:before="0" w:after="0"/>
+        <w:rPr>
+          <w:rFonts w:ascii="Times New Roman" w:hAnsi="Times New Roman" w:eastAsia="Times New Roman" w:cs="Times New Roman"/>
+          <w:color w:val="1F2328"/>
+        </w:rPr>
+      </w:pPr>
+      <w:r>
+        <w:rPr/>
+      </w:r>
+    </w:p>
+    <w:p>
+      <w:pPr>
+        <w:pStyle w:val="Normal"/>
+        <w:shd w:val="clear" w:color="auto" w:fill="FFFFFF"/>
+        <w:spacing w:lineRule="auto" w:line="240" w:before="0" w:after="0"/>
+        <w:rPr>
+          <w:rFonts w:ascii="Times New Roman" w:hAnsi="Times New Roman" w:eastAsia="Times New Roman" w:cs="Times New Roman"/>
+          <w:color w:val="1F2328"/>
+        </w:rPr>
+      </w:pPr>
+      <w:r>
+        <w:rPr/>
+      </w:r>
+    </w:p>
+    <w:p>
+      <w:pPr>
+        <w:pStyle w:val="Normal"/>
+        <w:shd w:val="clear" w:color="auto" w:fill="FFFFFF"/>
+        <w:spacing w:lineRule="auto" w:line="240" w:before="0" w:after="0"/>
+        <w:rPr>
+          <w:rFonts w:ascii="Times New Roman" w:hAnsi="Times New Roman" w:eastAsia="Times New Roman" w:cs="Times New Roman"/>
+          <w:color w:val="1F2328"/>
+        </w:rPr>
+      </w:pPr>
+      <w:r>
+        <w:rPr/>
+      </w:r>
+    </w:p>
+    <w:p>
+      <w:pPr>
+        <w:pStyle w:val="Normal"/>
+        <w:shd w:val="clear" w:color="auto" w:fill="FFFFFF"/>
+        <w:spacing w:lineRule="auto" w:line="240" w:before="0" w:after="0"/>
+        <w:rPr>
+          <w:rFonts w:ascii="Times New Roman" w:hAnsi="Times New Roman" w:eastAsia="Times New Roman" w:cs="Times New Roman"/>
+          <w:color w:val="1F2328"/>
+        </w:rPr>
+      </w:pPr>
+      <w:r>
+        <w:rPr/>
+      </w:r>
+    </w:p>
+    <w:p>
+      <w:pPr>
+        <w:pStyle w:val="Normal"/>
+        <w:shd w:val="clear" w:color="auto" w:fill="FFFFFF"/>
+        <w:spacing w:lineRule="auto" w:line="240" w:before="0" w:after="0"/>
+        <w:rPr>
+          <w:rFonts w:ascii="Times New Roman" w:hAnsi="Times New Roman" w:eastAsia="Times New Roman" w:cs="Times New Roman"/>
+          <w:color w:val="1F2328"/>
+        </w:rPr>
+      </w:pPr>
+      <w:r>
+        <w:rPr/>
+      </w:r>
+    </w:p>
+    <w:p>
+      <w:pPr>
+        <w:pStyle w:val="Normal"/>
+        <w:shd w:val="clear" w:color="auto" w:fill="FFFFFF"/>
+        <w:spacing w:lineRule="auto" w:line="240" w:before="0" w:after="0"/>
+        <w:rPr>
+          <w:rFonts w:ascii="Times New Roman" w:hAnsi="Times New Roman" w:eastAsia="Times New Roman" w:cs="Times New Roman"/>
+          <w:color w:val="1F2328"/>
+        </w:rPr>
+      </w:pPr>
+      <w:r>
+        <w:rPr/>
+      </w:r>
+    </w:p>
+    <w:p>
+      <w:pPr>
+        <w:pStyle w:val="Normal"/>
+        <w:shd w:val="clear" w:color="auto" w:fill="FFFFFF"/>
+        <w:spacing w:lineRule="auto" w:line="240" w:before="0" w:after="0"/>
+        <w:rPr>
+          <w:rFonts w:ascii="Times New Roman" w:hAnsi="Times New Roman" w:eastAsia="Times New Roman" w:cs="Times New Roman"/>
+          <w:color w:val="1F2328"/>
+        </w:rPr>
+      </w:pPr>
+      <w:r>
+        <w:rPr/>
+      </w:r>
+    </w:p>
+    <w:p>
+      <w:pPr>
+        <w:pStyle w:val="Normal"/>
+        <w:shd w:val="clear" w:color="auto" w:fill="FFFFFF"/>
+        <w:spacing w:lineRule="auto" w:line="240" w:before="0" w:after="0"/>
+        <w:rPr>
+          <w:rFonts w:ascii="Times New Roman" w:hAnsi="Times New Roman" w:eastAsia="Times New Roman" w:cs="Times New Roman"/>
+          <w:color w:val="1F2328"/>
+        </w:rPr>
+      </w:pPr>
+      <w:r>
+        <w:rPr/>
+      </w:r>
+    </w:p>
+    <w:p>
+      <w:pPr>
+        <w:pStyle w:val="Normal"/>
+        <w:shd w:val="clear" w:color="auto" w:fill="FFFFFF"/>
+        <w:spacing w:lineRule="auto" w:line="240" w:before="0" w:after="0"/>
+        <w:rPr>
+          <w:rFonts w:ascii="Times New Roman" w:hAnsi="Times New Roman" w:eastAsia="Times New Roman" w:cs="Times New Roman"/>
+          <w:color w:val="1F2328"/>
+        </w:rPr>
+      </w:pPr>
+      <w:r>
+        <w:rPr/>
+      </w:r>
+    </w:p>
+    <w:p>
+      <w:pPr>
+        <w:pStyle w:val="Normal"/>
+        <w:shd w:val="clear" w:color="auto" w:fill="FFFFFF"/>
+        <w:spacing w:lineRule="auto" w:line="240" w:before="0" w:after="0"/>
+        <w:rPr>
+          <w:rFonts w:ascii="Times New Roman" w:hAnsi="Times New Roman" w:eastAsia="Times New Roman" w:cs="Times New Roman"/>
+          <w:color w:val="1F2328"/>
+        </w:rPr>
+      </w:pPr>
+      <w:r>
+        <w:rPr/>
+      </w:r>
+    </w:p>
+    <w:p>
+      <w:pPr>
+        <w:pStyle w:val="Normal"/>
+        <w:shd w:val="clear" w:color="auto" w:fill="FFFFFF"/>
+        <w:spacing w:lineRule="auto" w:line="240" w:before="0" w:after="0"/>
+        <w:rPr>
+          <w:rFonts w:ascii="Times New Roman" w:hAnsi="Times New Roman" w:eastAsia="Times New Roman" w:cs="Times New Roman"/>
+          <w:color w:val="1F2328"/>
+        </w:rPr>
+      </w:pPr>
+      <w:r>
+        <w:rPr/>
+      </w:r>
+    </w:p>
+    <w:p>
+      <w:pPr>
+        <w:pStyle w:val="Normal"/>
+        <w:shd w:val="clear" w:color="auto" w:fill="FFFFFF"/>
+        <w:spacing w:lineRule="auto" w:line="240" w:before="0" w:after="0"/>
+        <w:rPr>
+          <w:rFonts w:ascii="Times New Roman" w:hAnsi="Times New Roman" w:eastAsia="Times New Roman" w:cs="Times New Roman"/>
+          <w:color w:val="1F2328"/>
+        </w:rPr>
+      </w:pPr>
+      <w:r>
+        <w:rPr/>
+      </w:r>
+    </w:p>
+    <w:p>
+      <w:pPr>
+        <w:pStyle w:val="Normal"/>
+        <w:shd w:val="clear" w:color="auto" w:fill="FFFFFF"/>
+        <w:spacing w:lineRule="auto" w:line="240" w:before="0" w:after="0"/>
+        <w:rPr>
+          <w:rFonts w:ascii="Times New Roman" w:hAnsi="Times New Roman" w:eastAsia="Times New Roman" w:cs="Times New Roman"/>
+          <w:color w:val="1F2328"/>
+        </w:rPr>
+      </w:pPr>
+      <w:r>
+        <w:rPr/>
+      </w:r>
+    </w:p>
+    <w:p>
+      <w:pPr>
+        <w:pStyle w:val="Normal"/>
+        <w:shd w:val="clear" w:color="auto" w:fill="FFFFFF"/>
+        <w:spacing w:lineRule="auto" w:line="240" w:before="0" w:after="0"/>
+        <w:rPr>
+          <w:rFonts w:ascii="Times New Roman" w:hAnsi="Times New Roman" w:eastAsia="Times New Roman" w:cs="Times New Roman"/>
+          <w:color w:val="1F2328"/>
+        </w:rPr>
+      </w:pPr>
+      <w:r>
+        <w:rPr/>
+      </w:r>
     </w:p>
     <w:p>
       <w:pPr>
@@ -2802,25 +4246,28 @@
         </w:rPr>
       </w:pPr>
       <w:r>
+        <w:rPr>
+          <w:rFonts w:eastAsia="Times New Roman" w:cs="Times New Roman" w:ascii="Times New Roman" w:hAnsi="Times New Roman"/>
+          <w:color w:val="1F2328"/>
+        </w:rPr>
+      </w:r>
+    </w:p>
+    <w:p>
+      <w:pPr>
+        <w:pStyle w:val="Normal"/>
+        <w:shd w:val="clear" w:color="auto" w:fill="FFFFFF"/>
+        <w:spacing w:lineRule="auto" w:line="240" w:before="0" w:after="0"/>
+        <w:rPr>
+          <w:rFonts w:ascii="Times New Roman" w:hAnsi="Times New Roman" w:eastAsia="Times New Roman" w:cs="Times New Roman"/>
+          <w:color w:val="1F2328"/>
+        </w:rPr>
+      </w:pPr>
+      <w:r>
         <w:rPr/>
       </w:r>
     </w:p>
-    <w:p>
-      <w:pPr>
-        <w:pStyle w:val="Normal"/>
-        <w:shd w:val="clear" w:color="auto" w:fill="FFFFFF"/>
-        <w:spacing w:lineRule="auto" w:line="240" w:before="0" w:after="0"/>
-        <w:rPr>
-          <w:rFonts w:ascii="Times New Roman" w:hAnsi="Times New Roman" w:eastAsia="Times New Roman" w:cs="Times New Roman"/>
-          <w:color w:val="1F2328"/>
-        </w:rPr>
-      </w:pPr>
-      <w:r>
-        <w:rPr/>
-      </w:r>
-    </w:p>
     <w:sectPr>
-      <w:footerReference w:type="default" r:id="rId14"/>
+      <w:footerReference w:type="default" r:id="rId17"/>
       <w:type w:val="nextPage"/>
       <w:pgSz w:w="12240" w:h="15840"/>
       <w:pgMar w:left="1440" w:right="1440" w:gutter="0" w:header="0" w:top="1440" w:footer="720" w:bottom="1440"/>
@@ -2841,7 +4288,7 @@
         <w:docPartGallery w:val="Page Numbers (Bottom of Page)"/>
         <w:docPartUnique w:val="true"/>
       </w:docPartObj>
-      <w:id w:val="180970285"/>
+      <w:id w:val="608766963"/>
     </w:sdtPr>
     <w:sdtContent>
       <w:p>
@@ -2879,7 +4326,7 @@
             <w:sz w:val="20"/>
             <w:rFonts w:cs="Times New Roman" w:ascii="Times New Roman" w:hAnsi="Times New Roman"/>
           </w:rPr>
-          <w:t>4</w:t>
+          <w:t>5</w:t>
         </w:r>
         <w:r>
           <w:rPr>
@@ -3279,11 +4726,258 @@
         </w:tabs>
         <w:ind w:left="720" w:hanging="360"/>
       </w:pPr>
+    </w:lvl>
+    <w:lvl w:ilvl="1">
+      <w:start w:val="1"/>
+      <w:numFmt w:val="decimal"/>
+      <w:lvlText w:val="%2."/>
+      <w:lvlJc w:val="left"/>
+      <w:pPr>
+        <w:tabs>
+          <w:tab w:val="num" w:pos="1080"/>
+        </w:tabs>
+        <w:ind w:left="1080" w:hanging="360"/>
+      </w:pPr>
+    </w:lvl>
+    <w:lvl w:ilvl="2">
+      <w:start w:val="1"/>
+      <w:numFmt w:val="decimal"/>
+      <w:lvlText w:val="%3."/>
+      <w:lvlJc w:val="left"/>
+      <w:pPr>
+        <w:tabs>
+          <w:tab w:val="num" w:pos="1440"/>
+        </w:tabs>
+        <w:ind w:left="1440" w:hanging="360"/>
+      </w:pPr>
+    </w:lvl>
+    <w:lvl w:ilvl="3">
+      <w:start w:val="1"/>
+      <w:numFmt w:val="decimal"/>
+      <w:lvlText w:val="%4."/>
+      <w:lvlJc w:val="left"/>
+      <w:pPr>
+        <w:tabs>
+          <w:tab w:val="num" w:pos="1800"/>
+        </w:tabs>
+        <w:ind w:left="1800" w:hanging="360"/>
+      </w:pPr>
+    </w:lvl>
+    <w:lvl w:ilvl="4">
+      <w:start w:val="1"/>
+      <w:numFmt w:val="decimal"/>
+      <w:lvlText w:val="%5."/>
+      <w:lvlJc w:val="left"/>
+      <w:pPr>
+        <w:tabs>
+          <w:tab w:val="num" w:pos="2160"/>
+        </w:tabs>
+        <w:ind w:left="2160" w:hanging="360"/>
+      </w:pPr>
+    </w:lvl>
+    <w:lvl w:ilvl="5">
+      <w:start w:val="1"/>
+      <w:numFmt w:val="decimal"/>
+      <w:lvlText w:val="%6."/>
+      <w:lvlJc w:val="left"/>
+      <w:pPr>
+        <w:tabs>
+          <w:tab w:val="num" w:pos="2520"/>
+        </w:tabs>
+        <w:ind w:left="2520" w:hanging="360"/>
+      </w:pPr>
+    </w:lvl>
+    <w:lvl w:ilvl="6">
+      <w:start w:val="1"/>
+      <w:numFmt w:val="decimal"/>
+      <w:lvlText w:val="%7."/>
+      <w:lvlJc w:val="left"/>
+      <w:pPr>
+        <w:tabs>
+          <w:tab w:val="num" w:pos="2880"/>
+        </w:tabs>
+        <w:ind w:left="2880" w:hanging="360"/>
+      </w:pPr>
+    </w:lvl>
+    <w:lvl w:ilvl="7">
+      <w:start w:val="1"/>
+      <w:numFmt w:val="decimal"/>
+      <w:lvlText w:val="%8."/>
+      <w:lvlJc w:val="left"/>
+      <w:pPr>
+        <w:tabs>
+          <w:tab w:val="num" w:pos="3240"/>
+        </w:tabs>
+        <w:ind w:left="3240" w:hanging="360"/>
+      </w:pPr>
+    </w:lvl>
+    <w:lvl w:ilvl="8">
+      <w:start w:val="1"/>
+      <w:numFmt w:val="decimal"/>
+      <w:lvlText w:val="%9."/>
+      <w:lvlJc w:val="left"/>
+      <w:pPr>
+        <w:tabs>
+          <w:tab w:val="num" w:pos="3600"/>
+        </w:tabs>
+        <w:ind w:left="3600" w:hanging="360"/>
+      </w:pPr>
+    </w:lvl>
+  </w:abstractNum>
+  <w:abstractNum w:abstractNumId="5">
+    <w:lvl w:ilvl="0">
+      <w:start w:val="1"/>
+      <w:numFmt w:val="bullet"/>
+      <w:lvlText w:val=""/>
+      <w:lvlJc w:val="left"/>
+      <w:pPr>
+        <w:tabs>
+          <w:tab w:val="num" w:pos="720"/>
+        </w:tabs>
+        <w:ind w:left="720" w:hanging="360"/>
+      </w:pPr>
+      <w:rPr>
+        <w:rFonts w:ascii="Symbol" w:hAnsi="Symbol" w:cs="Symbol" w:hint="default"/>
+      </w:rPr>
+    </w:lvl>
+    <w:lvl w:ilvl="1">
+      <w:start w:val="1"/>
+      <w:numFmt w:val="bullet"/>
+      <w:lvlText w:val="◦"/>
+      <w:lvlJc w:val="left"/>
+      <w:pPr>
+        <w:tabs>
+          <w:tab w:val="num" w:pos="1080"/>
+        </w:tabs>
+        <w:ind w:left="1080" w:hanging="360"/>
+      </w:pPr>
+      <w:rPr>
+        <w:rFonts w:ascii="OpenSymbol" w:hAnsi="OpenSymbol" w:cs="OpenSymbol" w:hint="default"/>
+      </w:rPr>
+    </w:lvl>
+    <w:lvl w:ilvl="2">
+      <w:start w:val="1"/>
+      <w:numFmt w:val="bullet"/>
+      <w:lvlText w:val="▪"/>
+      <w:lvlJc w:val="left"/>
+      <w:pPr>
+        <w:tabs>
+          <w:tab w:val="num" w:pos="1440"/>
+        </w:tabs>
+        <w:ind w:left="1440" w:hanging="360"/>
+      </w:pPr>
+      <w:rPr>
+        <w:rFonts w:ascii="OpenSymbol" w:hAnsi="OpenSymbol" w:cs="OpenSymbol" w:hint="default"/>
+      </w:rPr>
+    </w:lvl>
+    <w:lvl w:ilvl="3">
+      <w:start w:val="1"/>
+      <w:numFmt w:val="bullet"/>
+      <w:lvlText w:val=""/>
+      <w:lvlJc w:val="left"/>
+      <w:pPr>
+        <w:tabs>
+          <w:tab w:val="num" w:pos="1800"/>
+        </w:tabs>
+        <w:ind w:left="1800" w:hanging="360"/>
+      </w:pPr>
+      <w:rPr>
+        <w:rFonts w:ascii="Symbol" w:hAnsi="Symbol" w:cs="Symbol" w:hint="default"/>
+      </w:rPr>
+    </w:lvl>
+    <w:lvl w:ilvl="4">
+      <w:start w:val="1"/>
+      <w:numFmt w:val="bullet"/>
+      <w:lvlText w:val="◦"/>
+      <w:lvlJc w:val="left"/>
+      <w:pPr>
+        <w:tabs>
+          <w:tab w:val="num" w:pos="2160"/>
+        </w:tabs>
+        <w:ind w:left="2160" w:hanging="360"/>
+      </w:pPr>
+      <w:rPr>
+        <w:rFonts w:ascii="OpenSymbol" w:hAnsi="OpenSymbol" w:cs="OpenSymbol" w:hint="default"/>
+      </w:rPr>
+    </w:lvl>
+    <w:lvl w:ilvl="5">
+      <w:start w:val="1"/>
+      <w:numFmt w:val="bullet"/>
+      <w:lvlText w:val="▪"/>
+      <w:lvlJc w:val="left"/>
+      <w:pPr>
+        <w:tabs>
+          <w:tab w:val="num" w:pos="2520"/>
+        </w:tabs>
+        <w:ind w:left="2520" w:hanging="360"/>
+      </w:pPr>
+      <w:rPr>
+        <w:rFonts w:ascii="OpenSymbol" w:hAnsi="OpenSymbol" w:cs="OpenSymbol" w:hint="default"/>
+      </w:rPr>
+    </w:lvl>
+    <w:lvl w:ilvl="6">
+      <w:start w:val="1"/>
+      <w:numFmt w:val="bullet"/>
+      <w:lvlText w:val=""/>
+      <w:lvlJc w:val="left"/>
+      <w:pPr>
+        <w:tabs>
+          <w:tab w:val="num" w:pos="2880"/>
+        </w:tabs>
+        <w:ind w:left="2880" w:hanging="360"/>
+      </w:pPr>
+      <w:rPr>
+        <w:rFonts w:ascii="Symbol" w:hAnsi="Symbol" w:cs="Symbol" w:hint="default"/>
+      </w:rPr>
+    </w:lvl>
+    <w:lvl w:ilvl="7">
+      <w:start w:val="1"/>
+      <w:numFmt w:val="bullet"/>
+      <w:lvlText w:val="◦"/>
+      <w:lvlJc w:val="left"/>
+      <w:pPr>
+        <w:tabs>
+          <w:tab w:val="num" w:pos="3240"/>
+        </w:tabs>
+        <w:ind w:left="3240" w:hanging="360"/>
+      </w:pPr>
+      <w:rPr>
+        <w:rFonts w:ascii="OpenSymbol" w:hAnsi="OpenSymbol" w:cs="OpenSymbol" w:hint="default"/>
+      </w:rPr>
+    </w:lvl>
+    <w:lvl w:ilvl="8">
+      <w:start w:val="1"/>
+      <w:numFmt w:val="bullet"/>
+      <w:lvlText w:val="▪"/>
+      <w:lvlJc w:val="left"/>
+      <w:pPr>
+        <w:tabs>
+          <w:tab w:val="num" w:pos="3600"/>
+        </w:tabs>
+        <w:ind w:left="3600" w:hanging="360"/>
+      </w:pPr>
+      <w:rPr>
+        <w:rFonts w:ascii="OpenSymbol" w:hAnsi="OpenSymbol" w:cs="OpenSymbol" w:hint="default"/>
+      </w:rPr>
+    </w:lvl>
+  </w:abstractNum>
+  <w:abstractNum w:abstractNumId="6">
+    <w:lvl w:ilvl="0">
+      <w:start w:val="1"/>
+      <w:numFmt w:val="decimal"/>
+      <w:lvlText w:val="%1."/>
+      <w:lvlJc w:val="left"/>
+      <w:pPr>
+        <w:tabs>
+          <w:tab w:val="num" w:pos="720"/>
+        </w:tabs>
+        <w:ind w:left="720" w:hanging="360"/>
+      </w:pPr>
       <w:rPr/>
     </w:lvl>
     <w:lvl w:ilvl="1">
       <w:start w:val="1"/>
-      <w:numFmt w:val="decimal"/>
+      <w:numFmt w:val="lowerLetter"/>
       <w:lvlText w:val="%2."/>
       <w:lvlJc w:val="left"/>
       <w:pPr>
@@ -3386,7 +5080,7 @@
       <w:rPr/>
     </w:lvl>
   </w:abstractNum>
-  <w:abstractNum w:abstractNumId="5">
+  <w:abstractNum w:abstractNumId="7">
     <w:lvl w:ilvl="0">
       <w:start w:val="1"/>
       <w:numFmt w:val="none"/>
@@ -3519,6 +5213,12 @@
   </w:num>
   <w:num w:numId="5">
     <w:abstractNumId w:val="5"/>
+  </w:num>
+  <w:num w:numId="6">
+    <w:abstractNumId w:val="6"/>
+  </w:num>
+  <w:num w:numId="7">
+    <w:abstractNumId w:val="7"/>
   </w:num>
 </w:numbering>
 </file>
@@ -3922,6 +5622,7 @@
     <w:qFormat/>
     <w:pPr>
       <w:widowControl/>
+      <w:suppressAutoHyphens w:val="true"/>
       <w:bidi w:val="0"/>
       <w:spacing w:lineRule="auto" w:line="259" w:before="0" w:after="160"/>
       <w:jc w:val="left"/>
@@ -4032,6 +5733,13 @@
     <w:name w:val="Numbering Symbols"/>
     <w:qFormat/>
     <w:rPr/>
+  </w:style>
+  <w:style w:type="character" w:styleId="Bullets">
+    <w:name w:val="Bullets"/>
+    <w:qFormat/>
+    <w:rPr>
+      <w:rFonts w:ascii="OpenSymbol" w:hAnsi="OpenSymbol" w:eastAsia="OpenSymbol" w:cs="OpenSymbol"/>
+    </w:rPr>
   </w:style>
   <w:style w:type="paragraph" w:styleId="Heading">
     <w:name w:val="Heading"/>

</xml_diff>